<commit_message>
Creando una base de datos con Google Cloud Platform
</commit_message>
<xml_diff>
--- a/Platzi/Bases de datos (iniciaciación al backend)/Material de repaso/2. Puesta en práctica en MySQL, RDBMS (Sistema manejador de bases de datos relacionales)/RDBMS.docx
+++ b/Platzi/Bases de datos (iniciaciación al backend)/Material de repaso/2. Puesta en práctica en MySQL, RDBMS (Sistema manejador de bases de datos relacionales)/RDBMS.docx
@@ -202,6 +202,8 @@
           <w:rFonts w:ascii="Times" w:eastAsia="Times" w:hAnsi="Times" w:hint="default"/>
         </w:rPr>
         <w:wordWrap w:val="0"/>
+        <w:autoSpaceDE w:val="0"/>
+        <w:autoSpaceDN w:val="0"/>
       </w:pPr>
       <w:r>
         <w:rPr>
@@ -380,6 +382,8 @@
           <w:rFonts w:ascii="Times" w:eastAsia="Times" w:hAnsi="Times" w:hint="default"/>
         </w:rPr>
         <w:wordWrap w:val="0"/>
+        <w:autoSpaceDE w:val="0"/>
+        <w:autoSpaceDN w:val="0"/>
       </w:pPr>
       <w:r>
         <w:rPr>
@@ -450,28 +454,32 @@
           <w:rFonts w:ascii="Times" w:eastAsia="Times" w:hAnsi="Times" w:hint="default"/>
         </w:rPr>
         <w:wordWrap w:val="0"/>
-      </w:pPr>
-    </w:p>
-    <w:p>
-      <w:pPr>
-        <w:numPr>
-          <w:ilvl w:val="0"/>
-          <w:numId w:val="0"/>
-        </w:numPr>
-        <w:jc w:val="left"/>
-        <w:spacing w:lineRule="auto" w:line="259" w:before="0" w:after="160"/>
-        <w:widowControl w:val="1"/>
-        <w:ind w:right="0" w:left="0" w:firstLine="0"/>
-        <w:rPr>
-          <w:spacing w:val="0"/>
-          <w:i w:val="1"/>
-          <w:b w:val="1"/>
-          <w:color w:val="000000"/>
-          <w:sz w:val="20"/>
-          <w:szCs w:val="20"/>
-          <w:rFonts w:ascii="Times" w:eastAsia="Times" w:hAnsi="Times" w:hint="default"/>
-        </w:rPr>
-        <w:wordWrap w:val="0"/>
+        <w:autoSpaceDE w:val="0"/>
+        <w:autoSpaceDN w:val="0"/>
+      </w:pPr>
+    </w:p>
+    <w:p>
+      <w:pPr>
+        <w:numPr>
+          <w:ilvl w:val="0"/>
+          <w:numId w:val="0"/>
+        </w:numPr>
+        <w:jc w:val="left"/>
+        <w:spacing w:lineRule="auto" w:line="259" w:before="0" w:after="160"/>
+        <w:widowControl w:val="1"/>
+        <w:ind w:right="0" w:left="0" w:firstLine="0"/>
+        <w:rPr>
+          <w:spacing w:val="0"/>
+          <w:i w:val="1"/>
+          <w:b w:val="1"/>
+          <w:color w:val="000000"/>
+          <w:sz w:val="20"/>
+          <w:szCs w:val="20"/>
+          <w:rFonts w:ascii="Times" w:eastAsia="Times" w:hAnsi="Times" w:hint="default"/>
+        </w:rPr>
+        <w:wordWrap w:val="0"/>
+        <w:autoSpaceDE w:val="0"/>
+        <w:autoSpaceDN w:val="0"/>
       </w:pPr>
       <w:r>
         <w:rPr>
@@ -530,6 +538,8 @@
           <w:rFonts w:ascii="Times" w:eastAsia="Times" w:hAnsi="Times" w:hint="default"/>
         </w:rPr>
         <w:wordWrap w:val="0"/>
+        <w:autoSpaceDE w:val="0"/>
+        <w:autoSpaceDN w:val="0"/>
       </w:pPr>
       <w:r>
         <w:rPr>
@@ -624,6 +634,8 @@
           <w:rFonts w:ascii="Times" w:eastAsia="Times" w:hAnsi="Times" w:hint="default"/>
         </w:rPr>
         <w:wordWrap w:val="0"/>
+        <w:autoSpaceDE w:val="0"/>
+        <w:autoSpaceDN w:val="0"/>
       </w:pPr>
       <w:r>
         <w:rPr>
@@ -631,7 +643,7 @@
         </w:rPr>
         <w:drawing>
           <wp:inline distT="0" distB="0" distL="0" distR="0">
-            <wp:extent cx="2276475" cy="323850"/>
+            <wp:extent cx="2277110" cy="324485"/>
             <wp:effectExtent l="0" t="0" r="0" b="0"/>
             <wp:docPr id="9" name="Imagen 1"/>
             <wp:cNvGraphicFramePr>
@@ -641,7 +653,7 @@
               <a:graphicData uri="http://schemas.openxmlformats.org/drawingml/2006/picture">
                 <pic:pic xmlns:pic="http://schemas.openxmlformats.org/drawingml/2006/picture">
                   <pic:nvPicPr>
-                    <pic:cNvPr id="1" name="Picture 1" descr="/Users/robertovelasquezdean/Library/Group Containers/L48J367XN4.com.infraware.PolarisOffice/EngineTemp/992/fImage618894086.png"/>
+                    <pic:cNvPr id="1" name="Picture 1" descr="/Users/robertovelasquezdean/Library/Group Containers/L48J367XN4.com.infraware.PolarisOffice/EngineTemp/15686/fImage618894086.png"/>
                     <pic:cNvPicPr>
                       <a:picLocks noChangeAspect="1" noChangeArrowheads="1"/>
                     </pic:cNvPicPr>
@@ -670,7 +682,7 @@
                   <pic:spPr>
                     <a:xfrm>
                       <a:off x="0" y="0"/>
-                      <a:ext cx="2277110" cy="324485"/>
+                      <a:ext cx="2277745" cy="325120"/>
                     </a:xfrm>
                     <a:prstGeom prst="rect"/>
                     <a:ln cap="flat"/>
@@ -702,6 +714,8 @@
           <w:rFonts w:ascii="Times" w:eastAsia="Times" w:hAnsi="Times" w:hint="default"/>
         </w:rPr>
         <w:wordWrap w:val="0"/>
+        <w:autoSpaceDE w:val="0"/>
+        <w:autoSpaceDN w:val="0"/>
       </w:pPr>
       <w:r>
         <w:rPr>
@@ -748,6 +762,8 @@
           <w:rFonts w:ascii="Times" w:eastAsia="Times" w:hAnsi="Times" w:hint="default"/>
         </w:rPr>
         <w:wordWrap w:val="0"/>
+        <w:autoSpaceDE w:val="0"/>
+        <w:autoSpaceDN w:val="0"/>
       </w:pPr>
       <w:r>
         <w:rPr>
@@ -755,9 +771,9 @@
         </w:rPr>
         <w:drawing>
           <wp:inline distT="0" distB="0" distL="0" distR="0">
-            <wp:extent cx="2038349" cy="1552575"/>
+            <wp:extent cx="2038985" cy="1553210"/>
             <wp:effectExtent l="0" t="0" r="0" b="0"/>
-            <wp:docPr id="20" name="Imagen 2"/>
+            <wp:docPr id="10" name="Imagen 2"/>
             <wp:cNvGraphicFramePr>
               <a:graphicFrameLocks xmlns:a="http://schemas.openxmlformats.org/drawingml/2006/main" noChangeAspect="1"/>
             </wp:cNvGraphicFramePr>
@@ -765,7 +781,7 @@
               <a:graphicData uri="http://schemas.openxmlformats.org/drawingml/2006/picture">
                 <pic:pic xmlns:pic="http://schemas.openxmlformats.org/drawingml/2006/picture">
                   <pic:nvPicPr>
-                    <pic:cNvPr id="3" name="Picture 3" descr="/Users/robertovelasquezdean/Library/Group Containers/L48J367XN4.com.infraware.PolarisOffice/EngineTemp/992/fImage11847209719.png"/>
+                    <pic:cNvPr id="3" name="Picture 3" descr="/Users/robertovelasquezdean/Library/Group Containers/L48J367XN4.com.infraware.PolarisOffice/EngineTemp/15686/fImage11847209719.png"/>
                     <pic:cNvPicPr>
                       <a:picLocks noChangeAspect="1" noChangeArrowheads="1"/>
                     </pic:cNvPicPr>
@@ -794,7 +810,7 @@
                   <pic:spPr>
                     <a:xfrm>
                       <a:off x="0" y="0"/>
-                      <a:ext cx="2038985" cy="1553210"/>
+                      <a:ext cx="2039620" cy="1553845"/>
                     </a:xfrm>
                     <a:prstGeom prst="rect"/>
                     <a:ln cap="flat"/>
@@ -826,6 +842,8 @@
           <w:rFonts w:ascii="Times" w:eastAsia="Times" w:hAnsi="Times" w:hint="default"/>
         </w:rPr>
         <w:wordWrap w:val="0"/>
+        <w:autoSpaceDE w:val="0"/>
+        <w:autoSpaceDN w:val="0"/>
       </w:pPr>
       <w:r>
         <w:rPr>
@@ -992,6 +1010,8 @@
           <w:rFonts w:ascii="Times" w:eastAsia="Times" w:hAnsi="Times" w:hint="default"/>
         </w:rPr>
         <w:wordWrap w:val="0"/>
+        <w:autoSpaceDE w:val="0"/>
+        <w:autoSpaceDN w:val="0"/>
       </w:pPr>
       <w:r>
         <w:rPr>
@@ -999,9 +1019,9 @@
         </w:rPr>
         <w:drawing>
           <wp:inline distT="0" distB="0" distL="0" distR="0">
-            <wp:extent cx="5543550" cy="1190625"/>
+            <wp:extent cx="5544185" cy="1191260"/>
             <wp:effectExtent l="0" t="0" r="0" b="0"/>
-            <wp:docPr id="21" name="Imagen 3"/>
+            <wp:docPr id="11" name="Imagen 3"/>
             <wp:cNvGraphicFramePr>
               <a:graphicFrameLocks xmlns:a="http://schemas.openxmlformats.org/drawingml/2006/main" noChangeAspect="1"/>
             </wp:cNvGraphicFramePr>
@@ -1009,7 +1029,7 @@
               <a:graphicData uri="http://schemas.openxmlformats.org/drawingml/2006/picture">
                 <pic:pic xmlns:pic="http://schemas.openxmlformats.org/drawingml/2006/picture">
                   <pic:nvPicPr>
-                    <pic:cNvPr id="5" name="Picture 5" descr="/Users/robertovelasquezdean/Library/Group Containers/L48J367XN4.com.infraware.PolarisOffice/EngineTemp/992/fImage37796219150.png"/>
+                    <pic:cNvPr id="5" name="Picture 5" descr="/Users/robertovelasquezdean/Library/Group Containers/L48J367XN4.com.infraware.PolarisOffice/EngineTemp/15686/fImage37796219150.png"/>
                     <pic:cNvPicPr>
                       <a:picLocks noChangeAspect="1" noChangeArrowheads="1"/>
                     </pic:cNvPicPr>
@@ -1038,7 +1058,7 @@
                   <pic:spPr>
                     <a:xfrm>
                       <a:off x="0" y="0"/>
-                      <a:ext cx="5544185" cy="1191260"/>
+                      <a:ext cx="5544820" cy="1191895"/>
                     </a:xfrm>
                     <a:prstGeom prst="rect"/>
                     <a:ln cap="flat"/>
@@ -1070,6 +1090,8 @@
           <w:rFonts w:ascii="Times" w:eastAsia="Times" w:hAnsi="Times" w:hint="default"/>
         </w:rPr>
         <w:wordWrap w:val="0"/>
+        <w:autoSpaceDE w:val="0"/>
+        <w:autoSpaceDN w:val="0"/>
       </w:pPr>
       <w:r>
         <w:rPr>
@@ -1128,6 +1150,8 @@
           <w:rFonts w:ascii="Times" w:eastAsia="Times" w:hAnsi="Times" w:hint="default"/>
         </w:rPr>
         <w:wordWrap w:val="0"/>
+        <w:autoSpaceDE w:val="0"/>
+        <w:autoSpaceDN w:val="0"/>
       </w:pPr>
       <w:r>
         <w:rPr>
@@ -1210,6 +1234,8 @@
           <w:rFonts w:ascii="Times" w:eastAsia="Times" w:hAnsi="Times" w:hint="default"/>
         </w:rPr>
         <w:wordWrap w:val="0"/>
+        <w:autoSpaceDE w:val="0"/>
+        <w:autoSpaceDN w:val="0"/>
       </w:pPr>
       <w:r>
         <w:rPr>
@@ -1217,9 +1243,9 @@
         </w:rPr>
         <w:drawing>
           <wp:inline distT="0" distB="0" distL="0" distR="0">
-            <wp:extent cx="3952875" cy="133350"/>
+            <wp:extent cx="3953510" cy="133985"/>
             <wp:effectExtent l="0" t="0" r="0" b="0"/>
-            <wp:docPr id="23" name="Imagen 4"/>
+            <wp:docPr id="12" name="Imagen 4"/>
             <wp:cNvGraphicFramePr>
               <a:graphicFrameLocks xmlns:a="http://schemas.openxmlformats.org/drawingml/2006/main" noChangeAspect="1"/>
             </wp:cNvGraphicFramePr>
@@ -1227,7 +1253,7 @@
               <a:graphicData uri="http://schemas.openxmlformats.org/drawingml/2006/picture">
                 <pic:pic xmlns:pic="http://schemas.openxmlformats.org/drawingml/2006/picture">
                   <pic:nvPicPr>
-                    <pic:cNvPr id="7" name="Picture 7" descr="/Users/robertovelasquezdean/Library/Group Containers/L48J367XN4.com.infraware.PolarisOffice/EngineTemp/992/fImage8213238410.png"/>
+                    <pic:cNvPr id="7" name="Picture 7" descr="/Users/robertovelasquezdean/Library/Group Containers/L48J367XN4.com.infraware.PolarisOffice/EngineTemp/15686/fImage8213238410.png"/>
                     <pic:cNvPicPr>
                       <a:picLocks noChangeAspect="1" noChangeArrowheads="1"/>
                     </pic:cNvPicPr>
@@ -1256,7 +1282,7 @@
                   <pic:spPr>
                     <a:xfrm>
                       <a:off x="0" y="0"/>
-                      <a:ext cx="3953510" cy="133985"/>
+                      <a:ext cx="3954144" cy="134620"/>
                     </a:xfrm>
                     <a:prstGeom prst="rect"/>
                     <a:ln cap="flat"/>
@@ -1288,6 +1314,8 @@
           <w:rFonts w:ascii="Times" w:eastAsia="Times" w:hAnsi="Times" w:hint="default"/>
         </w:rPr>
         <w:wordWrap w:val="0"/>
+        <w:autoSpaceDE w:val="0"/>
+        <w:autoSpaceDN w:val="0"/>
       </w:pPr>
       <w:r>
         <w:rPr>
@@ -1358,6 +1386,8 @@
           <w:rFonts w:ascii="Times" w:eastAsia="Times" w:hAnsi="Times" w:hint="default"/>
         </w:rPr>
         <w:wordWrap w:val="0"/>
+        <w:autoSpaceDE w:val="0"/>
+        <w:autoSpaceDN w:val="0"/>
       </w:pPr>
       <w:r>
         <w:rPr>
@@ -1416,6 +1446,8 @@
           <w:rFonts w:ascii="Times" w:eastAsia="Times" w:hAnsi="Times" w:hint="default"/>
         </w:rPr>
         <w:wordWrap w:val="0"/>
+        <w:autoSpaceDE w:val="0"/>
+        <w:autoSpaceDN w:val="0"/>
       </w:pPr>
       <w:r>
         <w:rPr>
@@ -1423,9 +1455,9 @@
         </w:rPr>
         <w:drawing>
           <wp:inline distT="0" distB="0" distL="0" distR="0">
-            <wp:extent cx="2981325" cy="523874"/>
+            <wp:extent cx="2981960" cy="524510"/>
             <wp:effectExtent l="0" t="0" r="0" b="0"/>
-            <wp:docPr id="89" name="Imagen 5"/>
+            <wp:docPr id="13" name="Imagen 5"/>
             <wp:cNvGraphicFramePr>
               <a:graphicFrameLocks xmlns:a="http://schemas.openxmlformats.org/drawingml/2006/main" noChangeAspect="1"/>
             </wp:cNvGraphicFramePr>
@@ -1433,7 +1465,7 @@
               <a:graphicData uri="http://schemas.openxmlformats.org/drawingml/2006/picture">
                 <pic:pic xmlns:pic="http://schemas.openxmlformats.org/drawingml/2006/picture">
                   <pic:nvPicPr>
-                    <pic:cNvPr id="9" name="Picture 9" descr="/Users/robertovelasquezdean/Library/Group Containers/L48J367XN4.com.infraware.PolarisOffice/EngineTemp/992/fImage12787898623.png"/>
+                    <pic:cNvPr id="9" name="Picture 9" descr="/Users/robertovelasquezdean/Library/Group Containers/L48J367XN4.com.infraware.PolarisOffice/EngineTemp/15686/fImage12787898623.png"/>
                     <pic:cNvPicPr>
                       <a:picLocks noChangeAspect="1" noChangeArrowheads="1"/>
                     </pic:cNvPicPr>
@@ -1462,7 +1494,7 @@
                   <pic:spPr>
                     <a:xfrm>
                       <a:off x="0" y="0"/>
-                      <a:ext cx="2981960" cy="524510"/>
+                      <a:ext cx="2982595" cy="525145"/>
                     </a:xfrm>
                     <a:prstGeom prst="rect"/>
                     <a:ln cap="flat"/>
@@ -1487,13 +1519,15 @@
         <w:rPr>
           <w:spacing w:val="0"/>
           <w:i w:val="0"/>
-          <w:b w:val="0"/>
-          <w:color w:val="000000"/>
-          <w:sz w:val="20"/>
-          <w:szCs w:val="20"/>
-          <w:rFonts w:ascii="Times" w:eastAsia="Times" w:hAnsi="Times" w:hint="default"/>
-        </w:rPr>
-        <w:wordWrap w:val="0"/>
+          <w:b w:val="1"/>
+          <w:color w:val="000000"/>
+          <w:sz w:val="20"/>
+          <w:szCs w:val="20"/>
+          <w:rFonts w:ascii="Times" w:eastAsia="Times" w:hAnsi="Times" w:hint="default"/>
+        </w:rPr>
+        <w:wordWrap w:val="0"/>
+        <w:autoSpaceDE w:val="0"/>
+        <w:autoSpaceDN w:val="0"/>
       </w:pPr>
       <w:r>
         <w:rPr>
@@ -1554,6 +1588,3029 @@
           <w:rFonts w:ascii="Times" w:eastAsia="Times" w:hAnsi="Times" w:hint="default"/>
         </w:rPr>
         <w:t xml:space="preserve">“platziblog”. Esta será nuestra base de datos de trabajo por los próximos días.</w:t>
+      </w:r>
+    </w:p>
+    <w:p>
+      <w:pPr>
+        <w:numPr>
+          <w:ilvl w:val="0"/>
+          <w:numId w:val="0"/>
+        </w:numPr>
+        <w:jc w:val="left"/>
+        <w:spacing w:lineRule="auto" w:line="259" w:before="0" w:after="160"/>
+        <w:widowControl w:val="1"/>
+        <w:ind w:right="0" w:left="0" w:firstLine="0"/>
+        <w:rPr>
+          <w:spacing w:val="0"/>
+          <w:i w:val="0"/>
+          <w:b w:val="1"/>
+          <w:color w:val="000000"/>
+          <w:sz w:val="20"/>
+          <w:szCs w:val="20"/>
+          <w:rFonts w:ascii="Times" w:eastAsia="Times" w:hAnsi="Times" w:hint="default"/>
+        </w:rPr>
+        <w:wordWrap w:val="0"/>
+        <w:autoSpaceDE w:val="0"/>
+        <w:autoSpaceDN w:val="0"/>
+      </w:pPr>
+    </w:p>
+    <w:p>
+      <w:pPr>
+        <w:numPr>
+          <w:ilvl w:val="0"/>
+          <w:numId w:val="0"/>
+        </w:numPr>
+        <w:jc w:val="left"/>
+        <w:spacing w:lineRule="auto" w:line="259" w:before="0" w:after="160"/>
+        <w:widowControl w:val="1"/>
+        <w:ind w:right="0" w:left="0" w:firstLine="0"/>
+        <w:rPr>
+          <w:spacing w:val="0"/>
+          <w:i w:val="0"/>
+          <w:b w:val="1"/>
+          <w:color w:val="000000"/>
+          <w:sz w:val="28"/>
+          <w:szCs w:val="28"/>
+          <w:rFonts w:ascii="Times" w:eastAsia="Times" w:hAnsi="Times" w:hint="default"/>
+        </w:rPr>
+        <w:wordWrap w:val="0"/>
+        <w:autoSpaceDE w:val="0"/>
+        <w:autoSpaceDN w:val="0"/>
+      </w:pPr>
+      <w:r>
+        <w:rPr>
+          <w:spacing w:val="0"/>
+          <w:i w:val="0"/>
+          <w:b w:val="1"/>
+          <w:color w:val="000000"/>
+          <w:sz w:val="28"/>
+          <w:szCs w:val="28"/>
+          <w:rFonts w:ascii="Times" w:eastAsia="Times" w:hAnsi="Times" w:hint="default"/>
+        </w:rPr>
+        <w:t xml:space="preserve">Servicios administrados</w:t>
+      </w:r>
+    </w:p>
+    <w:p>
+      <w:pPr>
+        <w:numPr>
+          <w:ilvl w:val="0"/>
+          <w:numId w:val="0"/>
+        </w:numPr>
+        <w:jc w:val="left"/>
+        <w:spacing w:lineRule="auto" w:line="259" w:before="0" w:after="160"/>
+        <w:widowControl w:val="1"/>
+        <w:ind w:right="0" w:left="0" w:firstLine="0"/>
+        <w:rPr>
+          <w:spacing w:val="0"/>
+          <w:i w:val="0"/>
+          <w:b w:val="1"/>
+          <w:color w:val="000000"/>
+          <w:sz w:val="24"/>
+          <w:szCs w:val="24"/>
+          <w:rFonts w:ascii="Times" w:eastAsia="Times" w:hAnsi="Times" w:hint="default"/>
+        </w:rPr>
+        <w:wordWrap w:val="0"/>
+        <w:autoSpaceDE w:val="0"/>
+        <w:autoSpaceDN w:val="0"/>
+      </w:pPr>
+      <w:r>
+        <w:rPr>
+          <w:spacing w:val="0"/>
+          <w:i w:val="0"/>
+          <w:b w:val="1"/>
+          <w:color w:val="000000"/>
+          <w:sz w:val="24"/>
+          <w:szCs w:val="24"/>
+          <w:rFonts w:ascii="Times" w:eastAsia="Times" w:hAnsi="Times" w:hint="default"/>
+        </w:rPr>
+        <w:t xml:space="preserve">Sobre cómo las empresas, ahora, dan manejo a sus bases de datos. </w:t>
+      </w:r>
+    </w:p>
+    <w:p>
+      <w:pPr>
+        <w:numPr>
+          <w:ilvl w:val="0"/>
+          <w:numId w:val="0"/>
+        </w:numPr>
+        <w:jc w:val="left"/>
+        <w:spacing w:lineRule="auto" w:line="259" w:before="0" w:after="160"/>
+        <w:widowControl w:val="1"/>
+        <w:ind w:right="0" w:left="0" w:firstLine="0"/>
+        <w:rPr>
+          <w:spacing w:val="0"/>
+          <w:i w:val="1"/>
+          <w:b w:val="1"/>
+          <w:color w:val="000000"/>
+          <w:sz w:val="20"/>
+          <w:szCs w:val="20"/>
+          <w:rFonts w:ascii="Times" w:eastAsia="Times" w:hAnsi="Times" w:hint="default"/>
+        </w:rPr>
+        <w:wordWrap w:val="0"/>
+        <w:autoSpaceDE w:val="0"/>
+        <w:autoSpaceDN w:val="0"/>
+      </w:pPr>
+      <w:r>
+        <w:rPr>
+          <w:spacing w:val="0"/>
+          <w:i w:val="0"/>
+          <w:b w:val="0"/>
+          <w:color w:val="000000"/>
+          <w:sz w:val="20"/>
+          <w:szCs w:val="20"/>
+          <w:rFonts w:ascii="Times" w:eastAsia="Times" w:hAnsi="Times" w:hint="default"/>
+        </w:rPr>
+        <w:t xml:space="preserve">Realmente muchas de estas empresas ya no tienen instalado en sus servidores, o incluso en sus maquinas locales, </w:t>
+      </w:r>
+      <w:r>
+        <w:rPr>
+          <w:spacing w:val="0"/>
+          <w:i w:val="0"/>
+          <w:b w:val="0"/>
+          <w:color w:val="000000"/>
+          <w:sz w:val="20"/>
+          <w:szCs w:val="20"/>
+          <w:rFonts w:ascii="Times" w:eastAsia="Times" w:hAnsi="Times" w:hint="default"/>
+        </w:rPr>
+        <w:t xml:space="preserve">los RDBMS (</w:t>
+      </w:r>
+      <w:r>
+        <w:rPr>
+          <w:spacing w:val="0"/>
+          <w:i w:val="1"/>
+          <w:b w:val="0"/>
+          <w:color w:val="000000"/>
+          <w:sz w:val="20"/>
+          <w:szCs w:val="20"/>
+          <w:rFonts w:ascii="Times" w:eastAsia="Times" w:hAnsi="Times" w:hint="default"/>
+        </w:rPr>
+        <w:t xml:space="preserve">los administradores de las bases de datos relacionales</w:t>
+      </w:r>
+      <w:r>
+        <w:rPr>
+          <w:spacing w:val="0"/>
+          <w:i w:val="0"/>
+          <w:b w:val="0"/>
+          <w:color w:val="000000"/>
+          <w:sz w:val="20"/>
+          <w:szCs w:val="20"/>
+          <w:rFonts w:ascii="Times" w:eastAsia="Times" w:hAnsi="Times" w:hint="default"/>
+        </w:rPr>
+        <w:t xml:space="preserve">); sino que, contratan a otras personas. A </w:t>
+      </w:r>
+      <w:r>
+        <w:rPr>
+          <w:spacing w:val="0"/>
+          <w:i w:val="0"/>
+          <w:b w:val="0"/>
+          <w:color w:val="000000"/>
+          <w:sz w:val="20"/>
+          <w:szCs w:val="20"/>
+          <w:rFonts w:ascii="Times" w:eastAsia="Times" w:hAnsi="Times" w:hint="default"/>
+        </w:rPr>
+        <w:t xml:space="preserve">estos servicios se les llama</w:t>
+      </w:r>
+      <w:r>
+        <w:rPr>
+          <w:spacing w:val="0"/>
+          <w:i w:val="0"/>
+          <w:b w:val="1"/>
+          <w:color w:val="000000"/>
+          <w:sz w:val="20"/>
+          <w:szCs w:val="20"/>
+          <w:rFonts w:ascii="Times" w:eastAsia="Times" w:hAnsi="Times" w:hint="default"/>
+        </w:rPr>
+        <w:t xml:space="preserve"> </w:t>
+      </w:r>
+      <w:r>
+        <w:rPr>
+          <w:spacing w:val="0"/>
+          <w:i w:val="1"/>
+          <w:b w:val="1"/>
+          <w:color w:val="000000"/>
+          <w:sz w:val="20"/>
+          <w:szCs w:val="20"/>
+          <w:rFonts w:ascii="Times" w:eastAsia="Times" w:hAnsi="Times" w:hint="default"/>
+        </w:rPr>
+        <w:t xml:space="preserve">servicios cloud o servicios administrados. </w:t>
+      </w:r>
+    </w:p>
+    <w:p>
+      <w:pPr>
+        <w:numPr>
+          <w:ilvl w:val="0"/>
+          <w:numId w:val="0"/>
+        </w:numPr>
+        <w:jc w:val="left"/>
+        <w:spacing w:lineRule="auto" w:line="259" w:before="0" w:after="160"/>
+        <w:widowControl w:val="1"/>
+        <w:ind w:right="0" w:left="0" w:firstLine="0"/>
+        <w:rPr>
+          <w:spacing w:val="0"/>
+          <w:i w:val="1"/>
+          <w:b w:val="1"/>
+          <w:color w:val="000000"/>
+          <w:sz w:val="24"/>
+          <w:szCs w:val="24"/>
+          <w:rFonts w:ascii="Times" w:eastAsia="Times" w:hAnsi="Times" w:hint="default"/>
+        </w:rPr>
+        <w:wordWrap w:val="0"/>
+        <w:autoSpaceDE w:val="0"/>
+        <w:autoSpaceDN w:val="0"/>
+      </w:pPr>
+      <w:r>
+        <w:rPr>
+          <w:spacing w:val="0"/>
+          <w:i w:val="0"/>
+          <w:b w:val="0"/>
+          <w:color w:val="000000"/>
+          <w:sz w:val="20"/>
+          <w:szCs w:val="20"/>
+          <w:rFonts w:ascii="Times" w:eastAsia="Times" w:hAnsi="Times" w:hint="default"/>
+        </w:rPr>
+        <w:t>Con</w:t>
+      </w:r>
+      <w:r>
+        <w:rPr>
+          <w:spacing w:val="0"/>
+          <w:i w:val="1"/>
+          <w:b w:val="1"/>
+          <w:color w:val="000000"/>
+          <w:sz w:val="20"/>
+          <w:szCs w:val="20"/>
+          <w:rFonts w:ascii="Times" w:eastAsia="Times" w:hAnsi="Times" w:hint="default"/>
+        </w:rPr>
+        <w:t xml:space="preserve"> Servicios administrados </w:t>
+      </w:r>
+      <w:r>
+        <w:rPr>
+          <w:spacing w:val="0"/>
+          <w:i w:val="0"/>
+          <w:b w:val="0"/>
+          <w:color w:val="000000"/>
+          <w:sz w:val="20"/>
+          <w:szCs w:val="20"/>
+          <w:rFonts w:ascii="Times" w:eastAsia="Times" w:hAnsi="Times" w:hint="default"/>
+        </w:rPr>
+        <w:t xml:space="preserve">nos referimos a que tú, o tu empresa, no se ocuparán realmente de administrar la </w:t>
+      </w:r>
+      <w:r>
+        <w:rPr>
+          <w:spacing w:val="0"/>
+          <w:i w:val="0"/>
+          <w:b w:val="0"/>
+          <w:color w:val="000000"/>
+          <w:sz w:val="20"/>
+          <w:szCs w:val="20"/>
+          <w:rFonts w:ascii="Times" w:eastAsia="Times" w:hAnsi="Times" w:hint="default"/>
+        </w:rPr>
+        <w:t xml:space="preserve">base de datos relacional de la misma, ni de administrar las computadoras </w:t>
+      </w:r>
+      <w:r>
+        <w:rPr>
+          <w:spacing w:val="0"/>
+          <w:i w:val="1"/>
+          <w:b w:val="0"/>
+          <w:color w:val="000000"/>
+          <w:sz w:val="20"/>
+          <w:szCs w:val="20"/>
+          <w:rFonts w:ascii="Times" w:eastAsia="Times" w:hAnsi="Times" w:hint="default"/>
+        </w:rPr>
+        <w:t xml:space="preserve">en el sentido de</w:t>
+      </w:r>
+      <w:r>
+        <w:rPr>
+          <w:spacing w:val="0"/>
+          <w:i w:val="0"/>
+          <w:b w:val="0"/>
+          <w:color w:val="000000"/>
+          <w:sz w:val="20"/>
+          <w:szCs w:val="20"/>
+          <w:rFonts w:ascii="Times" w:eastAsia="Times" w:hAnsi="Times" w:hint="default"/>
+        </w:rPr>
+        <w:t xml:space="preserve">: ponerles parches de </w:t>
+      </w:r>
+      <w:r>
+        <w:rPr>
+          <w:spacing w:val="0"/>
+          <w:i w:val="0"/>
+          <w:b w:val="0"/>
+          <w:color w:val="000000"/>
+          <w:sz w:val="20"/>
+          <w:szCs w:val="20"/>
+          <w:rFonts w:ascii="Times" w:eastAsia="Times" w:hAnsi="Times" w:hint="default"/>
+        </w:rPr>
+        <w:t xml:space="preserve">seguridad, sistemas operativos y/o redes, etc; no precisamente esto tiene que ver directamente con las bases de </w:t>
+      </w:r>
+      <w:r>
+        <w:rPr>
+          <w:spacing w:val="0"/>
+          <w:i w:val="0"/>
+          <w:b w:val="0"/>
+          <w:color w:val="000000"/>
+          <w:sz w:val="20"/>
+          <w:szCs w:val="20"/>
+          <w:rFonts w:ascii="Times" w:eastAsia="Times" w:hAnsi="Times" w:hint="default"/>
+        </w:rPr>
+        <w:t xml:space="preserve">datos, pero sí son el entorno donde se desarrollan. Cuál es la finalidad de tener </w:t>
+      </w:r>
+      <w:r>
+        <w:rPr>
+          <w:spacing w:val="0"/>
+          <w:i w:val="1"/>
+          <w:b w:val="0"/>
+          <w:color w:val="000000"/>
+          <w:sz w:val="20"/>
+          <w:szCs w:val="20"/>
+          <w:rFonts w:ascii="Times" w:eastAsia="Times" w:hAnsi="Times" w:hint="default"/>
+        </w:rPr>
+        <w:t xml:space="preserve">servicios admistrados</w:t>
+      </w:r>
+      <w:r>
+        <w:rPr>
+          <w:spacing w:val="0"/>
+          <w:i w:val="0"/>
+          <w:b w:val="0"/>
+          <w:color w:val="000000"/>
+          <w:sz w:val="20"/>
+          <w:szCs w:val="20"/>
+          <w:rFonts w:ascii="Times" w:eastAsia="Times" w:hAnsi="Times" w:hint="default"/>
+        </w:rPr>
+        <w:t xml:space="preserve">? </w:t>
+      </w:r>
+      <w:r>
+        <w:rPr>
+          <w:spacing w:val="0"/>
+          <w:i w:val="1"/>
+          <w:b w:val="0"/>
+          <w:color w:val="000000"/>
+          <w:sz w:val="20"/>
+          <w:szCs w:val="20"/>
+          <w:rFonts w:ascii="Times" w:eastAsia="Times" w:hAnsi="Times" w:hint="default"/>
+        </w:rPr>
+        <w:t xml:space="preserve">Pues, al </w:t>
+      </w:r>
+      <w:r>
+        <w:rPr>
+          <w:spacing w:val="0"/>
+          <w:i w:val="1"/>
+          <w:b w:val="0"/>
+          <w:color w:val="000000"/>
+          <w:sz w:val="20"/>
+          <w:szCs w:val="20"/>
+          <w:rFonts w:ascii="Times" w:eastAsia="Times" w:hAnsi="Times" w:hint="default"/>
+        </w:rPr>
+        <w:t xml:space="preserve">asistirse con estos servicios, usted podrá concentrarse mucho más en hacer algo propiamente con la base de </w:t>
+      </w:r>
+      <w:r>
+        <w:rPr>
+          <w:spacing w:val="0"/>
+          <w:i w:val="1"/>
+          <w:b w:val="0"/>
+          <w:color w:val="000000"/>
+          <w:sz w:val="20"/>
+          <w:szCs w:val="20"/>
+          <w:rFonts w:ascii="Times" w:eastAsia="Times" w:hAnsi="Times" w:hint="default"/>
+        </w:rPr>
+        <w:t xml:space="preserve">datos, y con el manejador (MySQL), en vez de perder tiempo en hacerles mantenimiento y observación. </w:t>
+      </w:r>
+      <w:r>
+        <w:rPr>
+          <w:spacing w:val="0"/>
+          <w:i w:val="0"/>
+          <w:b w:val="0"/>
+          <w:color w:val="000000"/>
+          <w:sz w:val="20"/>
+          <w:szCs w:val="20"/>
+          <w:rFonts w:ascii="Times" w:eastAsia="Times" w:hAnsi="Times" w:hint="default"/>
+        </w:rPr>
+        <w:t xml:space="preserve">Una </w:t>
+      </w:r>
+      <w:r>
+        <w:rPr>
+          <w:spacing w:val="0"/>
+          <w:i w:val="0"/>
+          <w:b w:val="0"/>
+          <w:color w:val="000000"/>
+          <w:sz w:val="20"/>
+          <w:szCs w:val="20"/>
+          <w:rFonts w:ascii="Times" w:eastAsia="Times" w:hAnsi="Times" w:hint="default"/>
+        </w:rPr>
+        <w:t xml:space="preserve">empresa muy famosa, entre varias, que prestan este servicio de </w:t>
+      </w:r>
+      <w:r>
+        <w:rPr>
+          <w:spacing w:val="0"/>
+          <w:i w:val="1"/>
+          <w:b w:val="0"/>
+          <w:color w:val="000000"/>
+          <w:sz w:val="20"/>
+          <w:szCs w:val="20"/>
+          <w:rFonts w:ascii="Times" w:eastAsia="Times" w:hAnsi="Times" w:hint="default"/>
+        </w:rPr>
+        <w:t xml:space="preserve">mantenimiento y cuidado </w:t>
+      </w:r>
+      <w:r>
+        <w:rPr>
+          <w:spacing w:val="0"/>
+          <w:i w:val="1"/>
+          <w:b w:val="1"/>
+          <w:color w:val="000000"/>
+          <w:sz w:val="20"/>
+          <w:szCs w:val="20"/>
+          <w:rFonts w:ascii="Times" w:eastAsia="Times" w:hAnsi="Times" w:hint="default"/>
+        </w:rPr>
+        <w:t xml:space="preserve">(servicios cloud o </w:t>
+      </w:r>
+      <w:r>
+        <w:rPr>
+          <w:spacing w:val="0"/>
+          <w:i w:val="1"/>
+          <w:b w:val="1"/>
+          <w:color w:val="000000"/>
+          <w:sz w:val="20"/>
+          <w:szCs w:val="20"/>
+          <w:rFonts w:ascii="Times" w:eastAsia="Times" w:hAnsi="Times" w:hint="default"/>
+        </w:rPr>
+        <w:t xml:space="preserve">servicios administrados)</w:t>
+      </w:r>
+      <w:r>
+        <w:rPr>
+          <w:spacing w:val="0"/>
+          <w:i w:val="1"/>
+          <w:b w:val="0"/>
+          <w:color w:val="000000"/>
+          <w:sz w:val="20"/>
+          <w:szCs w:val="20"/>
+          <w:rFonts w:ascii="Times" w:eastAsia="Times" w:hAnsi="Times" w:hint="default"/>
+        </w:rPr>
+        <w:t xml:space="preserve"> </w:t>
+      </w:r>
+      <w:r>
+        <w:rPr>
+          <w:spacing w:val="0"/>
+          <w:i w:val="0"/>
+          <w:b w:val="0"/>
+          <w:color w:val="000000"/>
+          <w:sz w:val="20"/>
+          <w:szCs w:val="20"/>
+          <w:rFonts w:ascii="Times" w:eastAsia="Times" w:hAnsi="Times" w:hint="default"/>
+        </w:rPr>
+        <w:t xml:space="preserve">es: </w:t>
+      </w:r>
+      <w:r>
+        <w:rPr>
+          <w:spacing w:val="0"/>
+          <w:i w:val="1"/>
+          <w:b w:val="1"/>
+          <w:color w:val="000000"/>
+          <w:sz w:val="20"/>
+          <w:szCs w:val="20"/>
+          <w:rFonts w:ascii="Times" w:eastAsia="Times" w:hAnsi="Times" w:hint="default"/>
+        </w:rPr>
+        <w:t xml:space="preserve">Google Cloud Platform,</w:t>
+      </w:r>
+      <w:r>
+        <w:rPr>
+          <w:spacing w:val="0"/>
+          <w:i w:val="1"/>
+          <w:b w:val="0"/>
+          <w:color w:val="000000"/>
+          <w:sz w:val="20"/>
+          <w:szCs w:val="20"/>
+          <w:rFonts w:ascii="Times" w:eastAsia="Times" w:hAnsi="Times" w:hint="default"/>
+        </w:rPr>
+        <w:t xml:space="preserve"> la cuál es también la que estaremos usando.</w:t>
+      </w:r>
+    </w:p>
+    <w:p>
+      <w:pPr>
+        <w:numPr>
+          <w:ilvl w:val="0"/>
+          <w:numId w:val="0"/>
+        </w:numPr>
+        <w:jc w:val="left"/>
+        <w:spacing w:lineRule="auto" w:line="259" w:before="0" w:after="160"/>
+        <w:widowControl w:val="1"/>
+        <w:ind w:right="0" w:left="0" w:firstLine="0"/>
+        <w:rPr>
+          <w:spacing w:val="0"/>
+          <w:i w:val="0"/>
+          <w:b w:val="0"/>
+          <w:color w:val="000000"/>
+          <w:sz w:val="20"/>
+          <w:szCs w:val="20"/>
+          <w:rFonts w:ascii="Times" w:eastAsia="Times" w:hAnsi="Times" w:hint="default"/>
+        </w:rPr>
+        <w:wordWrap w:val="0"/>
+        <w:autoSpaceDE w:val="0"/>
+        <w:autoSpaceDN w:val="0"/>
+      </w:pPr>
+      <w:r>
+        <w:rPr>
+          <w:spacing w:val="0"/>
+          <w:i w:val="0"/>
+          <w:b w:val="1"/>
+          <w:color w:val="000000"/>
+          <w:sz w:val="24"/>
+          <w:szCs w:val="24"/>
+          <w:rFonts w:ascii="Times" w:eastAsia="Times" w:hAnsi="Times" w:hint="default"/>
+        </w:rPr>
+        <w:t xml:space="preserve">Google Cloud Platform </w:t>
+      </w:r>
+    </w:p>
+    <w:p>
+      <w:pPr>
+        <w:numPr>
+          <w:ilvl w:val="0"/>
+          <w:numId w:val="0"/>
+        </w:numPr>
+        <w:jc w:val="left"/>
+        <w:spacing w:lineRule="auto" w:line="259" w:before="0" w:after="160"/>
+        <w:widowControl w:val="1"/>
+        <w:ind w:right="0" w:left="0" w:firstLine="0"/>
+        <w:rPr>
+          <w:spacing w:val="0"/>
+          <w:i w:val="1"/>
+          <w:b w:val="0"/>
+          <w:color w:val="000000"/>
+          <w:sz w:val="20"/>
+          <w:szCs w:val="20"/>
+          <w:rFonts w:ascii="Times" w:eastAsia="Times" w:hAnsi="Times" w:hint="default"/>
+        </w:rPr>
+        <w:wordWrap w:val="0"/>
+        <w:autoSpaceDE w:val="0"/>
+        <w:autoSpaceDN w:val="0"/>
+      </w:pPr>
+      <w:r>
+        <w:rPr>
+          <w:spacing w:val="0"/>
+          <w:i w:val="1"/>
+          <w:b w:val="0"/>
+          <w:color w:val="000000"/>
+          <w:sz w:val="20"/>
+          <w:szCs w:val="20"/>
+          <w:rFonts w:ascii="Times" w:eastAsia="Times" w:hAnsi="Times" w:hint="default"/>
+        </w:rPr>
+        <w:t>https://console.cloud.google.com/</w:t>
+      </w:r>
+    </w:p>
+    <w:p>
+      <w:pPr>
+        <w:numPr>
+          <w:ilvl w:val="0"/>
+          <w:numId w:val="0"/>
+        </w:numPr>
+        <w:jc w:val="left"/>
+        <w:spacing w:lineRule="auto" w:line="259" w:before="0" w:after="160"/>
+        <w:widowControl w:val="1"/>
+        <w:ind w:right="0" w:left="0" w:firstLine="0"/>
+        <w:rPr>
+          <w:spacing w:val="0"/>
+          <w:i w:val="0"/>
+          <w:b w:val="1"/>
+          <w:color w:val="000000"/>
+          <w:sz w:val="20"/>
+          <w:szCs w:val="20"/>
+          <w:rFonts w:ascii="Times" w:eastAsia="Times" w:hAnsi="Times" w:hint="default"/>
+        </w:rPr>
+        <w:wordWrap w:val="0"/>
+        <w:autoSpaceDE w:val="0"/>
+        <w:autoSpaceDN w:val="0"/>
+      </w:pPr>
+      <w:r>
+        <w:rPr>
+          <w:spacing w:val="0"/>
+          <w:i w:val="0"/>
+          <w:b w:val="1"/>
+          <w:color w:val="000000"/>
+          <w:sz w:val="20"/>
+          <w:szCs w:val="20"/>
+          <w:rFonts w:ascii="Times" w:eastAsia="Times" w:hAnsi="Times" w:hint="default"/>
+        </w:rPr>
+        <w:t xml:space="preserve">1. paso: seleccione un proyecto: </w:t>
+      </w:r>
+      <w:r>
+        <w:rPr>
+          <w:sz w:val="20"/>
+        </w:rPr>
+        <w:drawing>
+          <wp:inline distT="0" distB="0" distL="0" distR="0">
+            <wp:extent cx="3790949" cy="295275"/>
+            <wp:effectExtent l="0" t="0" r="0" b="0"/>
+            <wp:docPr id="15" name="Imagen 6"/>
+            <wp:cNvGraphicFramePr>
+              <a:graphicFrameLocks xmlns:a="http://schemas.openxmlformats.org/drawingml/2006/main" noChangeAspect="1"/>
+            </wp:cNvGraphicFramePr>
+            <a:graphic xmlns:a="http://schemas.openxmlformats.org/drawingml/2006/main">
+              <a:graphicData uri="http://schemas.openxmlformats.org/drawingml/2006/picture">
+                <pic:pic xmlns:pic="http://schemas.openxmlformats.org/drawingml/2006/picture">
+                  <pic:nvPicPr>
+                    <pic:cNvPr id="11" name="Picture 11" descr="/Users/robertovelasquezdean/Library/Group Containers/L48J367XN4.com.infraware.PolarisOffice/EngineTemp/15686/fImage125821553.png"/>
+                    <pic:cNvPicPr>
+                      <a:picLocks noChangeAspect="1" noChangeArrowheads="1"/>
+                    </pic:cNvPicPr>
+                  </pic:nvPicPr>
+                  <pic:blipFill>
+                    <a:blip r:embed="rId15">
+                      <a:extLst>
+                        <a:ext uri="{28A0092B-C50C-407E-A947-70E740481C1C}">
+                          <a14:useLocalDpi xmlns:a14="http://schemas.microsoft.com/office/drawing/2010/main" val="0"/>
+                        </a:ext>
+                      </a:extLst>
+                    </a:blip>
+                    <a:stretch>
+                      <a:fillRect/>
+                    </a:stretch>
+                  </pic:blipFill>
+                  <pic:spPr>
+                    <a:xfrm>
+                      <a:off x="0" y="0"/>
+                      <a:ext cx="3791585" cy="295910"/>
+                    </a:xfrm>
+                    <a:prstGeom prst="rect"/>
+                    <a:ln cap="flat"/>
+                  </pic:spPr>
+                </pic:pic>
+              </a:graphicData>
+            </a:graphic>
+          </wp:inline>
+        </w:drawing>
+      </w:r>
+    </w:p>
+    <w:p>
+      <w:pPr>
+        <w:numPr>
+          <w:ilvl w:val="0"/>
+          <w:numId w:val="0"/>
+        </w:numPr>
+        <w:jc w:val="left"/>
+        <w:spacing w:lineRule="auto" w:line="259" w:before="0" w:after="160"/>
+        <w:widowControl w:val="1"/>
+        <w:ind w:right="0" w:left="0" w:firstLine="0"/>
+        <w:rPr>
+          <w:spacing w:val="0"/>
+          <w:i w:val="1"/>
+          <w:b w:val="0"/>
+          <w:color w:val="000000"/>
+          <w:sz w:val="20"/>
+          <w:szCs w:val="20"/>
+          <w:rFonts w:ascii="Times" w:eastAsia="Times" w:hAnsi="Times" w:hint="default"/>
+        </w:rPr>
+        <w:wordWrap w:val="0"/>
+        <w:autoSpaceDE w:val="0"/>
+        <w:autoSpaceDN w:val="0"/>
+      </w:pPr>
+      <w:r>
+        <w:rPr>
+          <w:spacing w:val="0"/>
+          <w:i w:val="1"/>
+          <w:b w:val="0"/>
+          <w:color w:val="000000"/>
+          <w:sz w:val="20"/>
+          <w:szCs w:val="20"/>
+          <w:rFonts w:ascii="Times" w:eastAsia="Times" w:hAnsi="Times" w:hint="default"/>
+        </w:rPr>
+        <w:t xml:space="preserve">luego, </w:t>
+      </w:r>
+      <w:r>
+        <w:rPr>
+          <w:sz w:val="20"/>
+        </w:rPr>
+        <w:drawing>
+          <wp:inline distT="0" distB="0" distL="0" distR="0">
+            <wp:extent cx="1609725" cy="323850"/>
+            <wp:effectExtent l="0" t="0" r="0" b="0"/>
+            <wp:docPr id="16" name="Imagen 7"/>
+            <wp:cNvGraphicFramePr>
+              <a:graphicFrameLocks xmlns:a="http://schemas.openxmlformats.org/drawingml/2006/main" noChangeAspect="1"/>
+            </wp:cNvGraphicFramePr>
+            <a:graphic xmlns:a="http://schemas.openxmlformats.org/drawingml/2006/main">
+              <a:graphicData uri="http://schemas.openxmlformats.org/drawingml/2006/picture">
+                <pic:pic xmlns:pic="http://schemas.openxmlformats.org/drawingml/2006/picture">
+                  <pic:nvPicPr>
+                    <pic:cNvPr id="12" name="Picture 12" descr="/Users/robertovelasquezdean/Library/Group Containers/L48J367XN4.com.infraware.PolarisOffice/EngineTemp/15686/fImage8963163853.png"/>
+                    <pic:cNvPicPr>
+                      <a:picLocks noChangeAspect="1" noChangeArrowheads="1"/>
+                    </pic:cNvPicPr>
+                  </pic:nvPicPr>
+                  <pic:blipFill>
+                    <a:blip r:embed="rId16">
+                      <a:extLst>
+                        <a:ext uri="{28A0092B-C50C-407E-A947-70E740481C1C}">
+                          <a14:useLocalDpi xmlns:a14="http://schemas.microsoft.com/office/drawing/2010/main" val="0"/>
+                        </a:ext>
+                      </a:extLst>
+                    </a:blip>
+                    <a:stretch>
+                      <a:fillRect/>
+                    </a:stretch>
+                  </pic:blipFill>
+                  <pic:spPr>
+                    <a:xfrm>
+                      <a:off x="0" y="0"/>
+                      <a:ext cx="1610360" cy="324485"/>
+                    </a:xfrm>
+                    <a:prstGeom prst="rect"/>
+                    <a:ln cap="flat"/>
+                  </pic:spPr>
+                </pic:pic>
+              </a:graphicData>
+            </a:graphic>
+          </wp:inline>
+        </w:drawing>
+      </w:r>
+    </w:p>
+    <w:p>
+      <w:pPr>
+        <w:numPr>
+          <w:ilvl w:val="0"/>
+          <w:numId w:val="0"/>
+        </w:numPr>
+        <w:jc w:val="left"/>
+        <w:spacing w:lineRule="auto" w:line="259" w:before="0" w:after="160"/>
+        <w:widowControl w:val="1"/>
+        <w:ind w:right="0" w:left="0" w:firstLine="0"/>
+        <w:rPr>
+          <w:spacing w:val="0"/>
+          <w:i w:val="1"/>
+          <w:b w:val="0"/>
+          <w:color w:val="000000"/>
+          <w:sz w:val="20"/>
+          <w:szCs w:val="20"/>
+          <w:rFonts w:ascii="Times" w:eastAsia="Times" w:hAnsi="Times" w:hint="default"/>
+        </w:rPr>
+        <w:wordWrap w:val="0"/>
+        <w:autoSpaceDE w:val="0"/>
+        <w:autoSpaceDN w:val="0"/>
+      </w:pPr>
+    </w:p>
+    <w:p>
+      <w:pPr>
+        <w:numPr>
+          <w:ilvl w:val="0"/>
+          <w:numId w:val="0"/>
+        </w:numPr>
+        <w:jc w:val="left"/>
+        <w:spacing w:lineRule="auto" w:line="259" w:before="0" w:after="160"/>
+        <w:widowControl w:val="1"/>
+        <w:ind w:right="0" w:left="0" w:firstLine="0"/>
+        <w:rPr>
+          <w:spacing w:val="0"/>
+          <w:i w:val="0"/>
+          <w:b w:val="1"/>
+          <w:color w:val="000000"/>
+          <w:sz w:val="20"/>
+          <w:szCs w:val="20"/>
+          <w:rFonts w:ascii="Times" w:eastAsia="Times" w:hAnsi="Times" w:hint="default"/>
+        </w:rPr>
+        <w:wordWrap w:val="0"/>
+        <w:autoSpaceDE w:val="0"/>
+        <w:autoSpaceDN w:val="0"/>
+      </w:pPr>
+      <w:r>
+        <w:rPr>
+          <w:spacing w:val="0"/>
+          <w:i w:val="0"/>
+          <w:b w:val="1"/>
+          <w:color w:val="000000"/>
+          <w:sz w:val="20"/>
+          <w:szCs w:val="20"/>
+          <w:rFonts w:ascii="Times" w:eastAsia="Times" w:hAnsi="Times" w:hint="default"/>
+        </w:rPr>
+        <w:t xml:space="preserve">2. paso: Asigne un nombre al proyecto (incluye ID.)</w:t>
+      </w:r>
+    </w:p>
+    <w:p>
+      <w:pPr>
+        <w:numPr>
+          <w:ilvl w:val="0"/>
+          <w:numId w:val="0"/>
+        </w:numPr>
+        <w:jc w:val="left"/>
+        <w:spacing w:lineRule="auto" w:line="259" w:before="0" w:after="160"/>
+        <w:widowControl w:val="1"/>
+        <w:ind w:right="0" w:left="0" w:firstLine="0"/>
+        <w:rPr>
+          <w:spacing w:val="0"/>
+          <w:i w:val="1"/>
+          <w:b w:val="0"/>
+          <w:color w:val="000000"/>
+          <w:sz w:val="20"/>
+          <w:szCs w:val="20"/>
+          <w:rFonts w:ascii="Times" w:eastAsia="Times" w:hAnsi="Times" w:hint="default"/>
+        </w:rPr>
+        <w:wordWrap w:val="0"/>
+        <w:autoSpaceDE w:val="0"/>
+        <w:autoSpaceDN w:val="0"/>
+      </w:pPr>
+      <w:r>
+        <w:rPr>
+          <w:spacing w:val="0"/>
+          <w:i w:val="1"/>
+          <w:b w:val="0"/>
+          <w:color w:val="000000"/>
+          <w:sz w:val="20"/>
+          <w:szCs w:val="20"/>
+          <w:rFonts w:ascii="Times" w:eastAsia="Times" w:hAnsi="Times" w:hint="default"/>
+        </w:rPr>
+        <w:t xml:space="preserve">Al proyecto, dentro del formulario de “nombre del proyecto”, se le pasa un ID que debe y va a ser único. Tal </w:t>
+      </w:r>
+      <w:r>
+        <w:rPr>
+          <w:spacing w:val="0"/>
+          <w:i w:val="1"/>
+          <w:b w:val="0"/>
+          <w:color w:val="000000"/>
+          <w:sz w:val="20"/>
+          <w:szCs w:val="20"/>
+          <w:rFonts w:ascii="Times" w:eastAsia="Times" w:hAnsi="Times" w:hint="default"/>
+        </w:rPr>
+        <w:t xml:space="preserve">que así. </w:t>
+      </w:r>
+    </w:p>
+    <w:p>
+      <w:pPr>
+        <w:numPr>
+          <w:ilvl w:val="0"/>
+          <w:numId w:val="0"/>
+        </w:numPr>
+        <w:jc w:val="left"/>
+        <w:spacing w:lineRule="auto" w:line="259" w:before="0" w:after="160"/>
+        <w:widowControl w:val="1"/>
+        <w:ind w:right="0" w:left="0" w:firstLine="0"/>
+        <w:rPr>
+          <w:spacing w:val="0"/>
+          <w:i w:val="1"/>
+          <w:b w:val="0"/>
+          <w:color w:val="000000"/>
+          <w:sz w:val="20"/>
+          <w:szCs w:val="20"/>
+          <w:rFonts w:ascii="Times" w:eastAsia="Times" w:hAnsi="Times" w:hint="default"/>
+        </w:rPr>
+        <w:wordWrap w:val="0"/>
+        <w:autoSpaceDE w:val="0"/>
+        <w:autoSpaceDN w:val="0"/>
+      </w:pPr>
+      <w:r>
+        <w:rPr>
+          <w:sz w:val="20"/>
+        </w:rPr>
+        <w:drawing>
+          <wp:inline distT="0" distB="0" distL="0" distR="0">
+            <wp:extent cx="4943475" cy="714375"/>
+            <wp:effectExtent l="0" t="0" r="0" b="0"/>
+            <wp:docPr id="167" name="Imagen 8"/>
+            <wp:cNvGraphicFramePr>
+              <a:graphicFrameLocks xmlns:a="http://schemas.openxmlformats.org/drawingml/2006/main" noChangeAspect="1"/>
+            </wp:cNvGraphicFramePr>
+            <a:graphic xmlns:a="http://schemas.openxmlformats.org/drawingml/2006/main">
+              <a:graphicData uri="http://schemas.openxmlformats.org/drawingml/2006/picture">
+                <pic:pic xmlns:pic="http://schemas.openxmlformats.org/drawingml/2006/picture">
+                  <pic:nvPicPr>
+                    <pic:cNvPr id="13" name="Picture 13" descr="/Users/robertovelasquezdean/Library/Group Containers/L48J367XN4.com.infraware.PolarisOffice/EngineTemp/15686/fImage201031675775.png"/>
+                    <pic:cNvPicPr>
+                      <a:picLocks noChangeAspect="1" noChangeArrowheads="1"/>
+                    </pic:cNvPicPr>
+                  </pic:nvPicPr>
+                  <pic:blipFill>
+                    <a:blip r:embed="rId17">
+                      <a:extLst>
+                        <a:ext uri="{28A0092B-C50C-407E-A947-70E740481C1C}">
+                          <a14:useLocalDpi xmlns:a14="http://schemas.microsoft.com/office/drawing/2010/main" val="0"/>
+                        </a:ext>
+                      </a:extLst>
+                    </a:blip>
+                    <a:stretch>
+                      <a:fillRect/>
+                    </a:stretch>
+                  </pic:blipFill>
+                  <pic:spPr>
+                    <a:xfrm>
+                      <a:off x="0" y="0"/>
+                      <a:ext cx="4944110" cy="715010"/>
+                    </a:xfrm>
+                    <a:prstGeom prst="rect"/>
+                    <a:ln cap="flat"/>
+                  </pic:spPr>
+                </pic:pic>
+              </a:graphicData>
+            </a:graphic>
+          </wp:inline>
+        </w:drawing>
+      </w:r>
+    </w:p>
+    <w:p>
+      <w:pPr>
+        <w:numPr>
+          <w:ilvl w:val="0"/>
+          <w:numId w:val="0"/>
+        </w:numPr>
+        <w:jc w:val="left"/>
+        <w:spacing w:lineRule="auto" w:line="259" w:before="0" w:after="160"/>
+        <w:widowControl w:val="1"/>
+        <w:ind w:right="0" w:left="0" w:firstLine="0"/>
+        <w:rPr>
+          <w:spacing w:val="0"/>
+          <w:i w:val="0"/>
+          <w:b w:val="1"/>
+          <w:color w:val="000000"/>
+          <w:sz w:val="20"/>
+          <w:szCs w:val="20"/>
+          <w:rFonts w:ascii="Times" w:eastAsia="Times" w:hAnsi="Times" w:hint="default"/>
+        </w:rPr>
+        <w:wordWrap w:val="0"/>
+        <w:autoSpaceDE w:val="0"/>
+        <w:autoSpaceDN w:val="0"/>
+      </w:pPr>
+      <w:r>
+        <w:rPr>
+          <w:spacing w:val="0"/>
+          <w:i w:val="0"/>
+          <w:b w:val="1"/>
+          <w:color w:val="000000"/>
+          <w:sz w:val="20"/>
+          <w:szCs w:val="20"/>
+          <w:rFonts w:ascii="Times" w:eastAsia="Times" w:hAnsi="Times" w:hint="default"/>
+        </w:rPr>
+        <w:t xml:space="preserve">3. paso: Presionar “Crear” e ir al proyecto.</w:t>
+      </w:r>
+    </w:p>
+    <w:p>
+      <w:pPr>
+        <w:numPr>
+          <w:ilvl w:val="0"/>
+          <w:numId w:val="0"/>
+        </w:numPr>
+        <w:jc w:val="left"/>
+        <w:spacing w:lineRule="auto" w:line="259" w:before="0" w:after="160"/>
+        <w:widowControl w:val="1"/>
+        <w:ind w:right="0" w:left="0" w:firstLine="0"/>
+        <w:rPr>
+          <w:spacing w:val="0"/>
+          <w:i w:val="1"/>
+          <w:b w:val="0"/>
+          <w:color w:val="000000"/>
+          <w:sz w:val="20"/>
+          <w:szCs w:val="20"/>
+          <w:rFonts w:ascii="Times" w:eastAsia="Times" w:hAnsi="Times" w:hint="default"/>
+        </w:rPr>
+        <w:wordWrap w:val="0"/>
+        <w:autoSpaceDE w:val="0"/>
+        <w:autoSpaceDN w:val="0"/>
+      </w:pPr>
+      <w:r>
+        <w:rPr>
+          <w:sz w:val="20"/>
+        </w:rPr>
+        <w:drawing>
+          <wp:inline distT="0" distB="0" distL="0" distR="0">
+            <wp:extent cx="3886200" cy="266700"/>
+            <wp:effectExtent l="0" t="0" r="0" b="0"/>
+            <wp:docPr id="170" name="Imagen 9"/>
+            <wp:cNvGraphicFramePr>
+              <a:graphicFrameLocks xmlns:a="http://schemas.openxmlformats.org/drawingml/2006/main" noChangeAspect="1"/>
+            </wp:cNvGraphicFramePr>
+            <a:graphic xmlns:a="http://schemas.openxmlformats.org/drawingml/2006/main">
+              <a:graphicData uri="http://schemas.openxmlformats.org/drawingml/2006/picture">
+                <pic:pic xmlns:pic="http://schemas.openxmlformats.org/drawingml/2006/picture">
+                  <pic:nvPicPr>
+                    <pic:cNvPr id="14" name="Picture 14" descr="/Users/robertovelasquezdean/Library/Group Containers/L48J367XN4.com.infraware.PolarisOffice/EngineTemp/15686/fImage121331704581.png"/>
+                    <pic:cNvPicPr>
+                      <a:picLocks noChangeAspect="1" noChangeArrowheads="1"/>
+                    </pic:cNvPicPr>
+                  </pic:nvPicPr>
+                  <pic:blipFill>
+                    <a:blip r:embed="rId18">
+                      <a:extLst>
+                        <a:ext uri="{28A0092B-C50C-407E-A947-70E740481C1C}">
+                          <a14:useLocalDpi xmlns:a14="http://schemas.microsoft.com/office/drawing/2010/main" val="0"/>
+                        </a:ext>
+                      </a:extLst>
+                    </a:blip>
+                    <a:stretch>
+                      <a:fillRect/>
+                    </a:stretch>
+                  </pic:blipFill>
+                  <pic:spPr>
+                    <a:xfrm>
+                      <a:off x="0" y="0"/>
+                      <a:ext cx="3886834" cy="267335"/>
+                    </a:xfrm>
+                    <a:prstGeom prst="rect"/>
+                    <a:ln cap="flat"/>
+                  </pic:spPr>
+                </pic:pic>
+              </a:graphicData>
+            </a:graphic>
+          </wp:inline>
+        </w:drawing>
+      </w:r>
+      <w:r>
+        <w:rPr>
+          <w:spacing w:val="0"/>
+          <w:i w:val="1"/>
+          <w:b w:val="0"/>
+          <w:color w:val="000000"/>
+          <w:sz w:val="20"/>
+          <w:szCs w:val="20"/>
+          <w:rFonts w:ascii="Times" w:eastAsia="Times" w:hAnsi="Times" w:hint="default"/>
+        </w:rPr>
+        <w:t xml:space="preserve">., ya situados sobre el proyecto </w:t>
+      </w:r>
+      <w:r>
+        <w:rPr>
+          <w:spacing w:val="0"/>
+          <w:i w:val="1"/>
+          <w:b w:val="0"/>
+          <w:color w:val="000000"/>
+          <w:sz w:val="20"/>
+          <w:szCs w:val="20"/>
+          <w:rFonts w:ascii="Times" w:eastAsia="Times" w:hAnsi="Times" w:hint="default"/>
+        </w:rPr>
+        <w:t>creado.</w:t>
+      </w:r>
+    </w:p>
+    <w:p>
+      <w:pPr>
+        <w:numPr>
+          <w:ilvl w:val="0"/>
+          <w:numId w:val="0"/>
+        </w:numPr>
+        <w:jc w:val="left"/>
+        <w:spacing w:lineRule="auto" w:line="259" w:before="0" w:after="160"/>
+        <w:widowControl w:val="1"/>
+        <w:ind w:right="0" w:left="0" w:firstLine="0"/>
+        <w:rPr>
+          <w:spacing w:val="0"/>
+          <w:i w:val="1"/>
+          <w:b w:val="0"/>
+          <w:color w:val="000000"/>
+          <w:sz w:val="20"/>
+          <w:szCs w:val="20"/>
+          <w:rFonts w:ascii="Times" w:eastAsia="Times" w:hAnsi="Times" w:hint="default"/>
+        </w:rPr>
+        <w:wordWrap w:val="0"/>
+        <w:autoSpaceDE w:val="0"/>
+        <w:autoSpaceDN w:val="0"/>
+      </w:pPr>
+    </w:p>
+    <w:p>
+      <w:pPr>
+        <w:numPr>
+          <w:ilvl w:val="0"/>
+          <w:numId w:val="0"/>
+        </w:numPr>
+        <w:jc w:val="left"/>
+        <w:spacing w:lineRule="auto" w:line="259" w:before="0" w:after="160"/>
+        <w:widowControl w:val="1"/>
+        <w:ind w:right="0" w:left="0" w:firstLine="0"/>
+        <w:rPr>
+          <w:spacing w:val="0"/>
+          <w:i w:val="0"/>
+          <w:b w:val="1"/>
+          <w:color w:val="000000"/>
+          <w:sz w:val="20"/>
+          <w:szCs w:val="20"/>
+          <w:rFonts w:ascii="Times" w:eastAsia="Times" w:hAnsi="Times" w:hint="default"/>
+        </w:rPr>
+        <w:wordWrap w:val="0"/>
+        <w:autoSpaceDE w:val="0"/>
+        <w:autoSpaceDN w:val="0"/>
+      </w:pPr>
+      <w:r>
+        <w:rPr>
+          <w:spacing w:val="0"/>
+          <w:i w:val="0"/>
+          <w:b w:val="1"/>
+          <w:color w:val="000000"/>
+          <w:sz w:val="20"/>
+          <w:szCs w:val="20"/>
+          <w:rFonts w:ascii="Times" w:eastAsia="Times" w:hAnsi="Times" w:hint="default"/>
+        </w:rPr>
+        <w:t xml:space="preserve">4. paso: Ir a los servicios de nuestra nube (cloud).</w:t>
+      </w:r>
+    </w:p>
+    <w:p>
+      <w:pPr>
+        <w:numPr>
+          <w:ilvl w:val="0"/>
+          <w:numId w:val="0"/>
+        </w:numPr>
+        <w:jc w:val="left"/>
+        <w:spacing w:lineRule="auto" w:line="259" w:before="0" w:after="160"/>
+        <w:widowControl w:val="1"/>
+        <w:ind w:right="0" w:left="0" w:firstLine="0"/>
+        <w:rPr>
+          <w:spacing w:val="0"/>
+          <w:i w:val="0"/>
+          <w:b w:val="0"/>
+          <w:color w:val="000000"/>
+          <w:sz w:val="20"/>
+          <w:szCs w:val="20"/>
+          <w:rFonts w:ascii="Times" w:eastAsia="Times" w:hAnsi="Times" w:hint="default"/>
+        </w:rPr>
+        <w:wordWrap w:val="0"/>
+        <w:autoSpaceDE w:val="0"/>
+        <w:autoSpaceDN w:val="0"/>
+      </w:pPr>
+      <w:r>
+        <w:rPr>
+          <w:sz w:val="20"/>
+        </w:rPr>
+        <w:drawing>
+          <wp:inline distT="0" distB="0" distL="0" distR="0">
+            <wp:extent cx="476250" cy="266700"/>
+            <wp:effectExtent l="0" t="0" r="0" b="0"/>
+            <wp:docPr id="171" name="Imagen 10"/>
+            <wp:cNvGraphicFramePr>
+              <a:graphicFrameLocks xmlns:a="http://schemas.openxmlformats.org/drawingml/2006/main" noChangeAspect="1"/>
+            </wp:cNvGraphicFramePr>
+            <a:graphic xmlns:a="http://schemas.openxmlformats.org/drawingml/2006/main">
+              <a:graphicData uri="http://schemas.openxmlformats.org/drawingml/2006/picture">
+                <pic:pic xmlns:pic="http://schemas.openxmlformats.org/drawingml/2006/picture">
+                  <pic:nvPicPr>
+                    <pic:cNvPr id="15" name="Picture 15" descr="/Users/robertovelasquezdean/Library/Group Containers/L48J367XN4.com.infraware.PolarisOffice/EngineTemp/15686/fImage121331719555.png"/>
+                    <pic:cNvPicPr>
+                      <a:picLocks noChangeAspect="1" noChangeArrowheads="1"/>
+                    </pic:cNvPicPr>
+                  </pic:nvPicPr>
+                  <pic:blipFill>
+                    <a:blip r:embed="rId19">
+                      <a:extLst>
+                        <a:ext uri="{28A0092B-C50C-407E-A947-70E740481C1C}">
+                          <a14:useLocalDpi xmlns:a14="http://schemas.microsoft.com/office/drawing/2010/main" val="0"/>
+                        </a:ext>
+                      </a:extLst>
+                    </a:blip>
+                    <a:srcRect l="-816" r="88562"/>
+                    <a:stretch>
+                      <a:fillRect/>
+                    </a:stretch>
+                  </pic:blipFill>
+                  <pic:spPr>
+                    <a:xfrm>
+                      <a:off x="0" y="0"/>
+                      <a:ext cx="476885" cy="267335"/>
+                    </a:xfrm>
+                    <a:prstGeom prst="rect"/>
+                    <a:ln cap="flat"/>
+                  </pic:spPr>
+                </pic:pic>
+              </a:graphicData>
+            </a:graphic>
+          </wp:inline>
+        </w:drawing>
+      </w:r>
+      <w:r>
+        <w:rPr>
+          <w:spacing w:val="0"/>
+          <w:i w:val="1"/>
+          <w:b w:val="0"/>
+          <w:color w:val="000000"/>
+          <w:sz w:val="20"/>
+          <w:szCs w:val="20"/>
+          <w:rFonts w:ascii="Times" w:eastAsia="Times" w:hAnsi="Times" w:hint="default"/>
+        </w:rPr>
+        <w:t xml:space="preserve">., presionar aquí, en nuestro menú de navegación, e ir a la opción que dice </w:t>
+      </w:r>
+      <w:r>
+        <w:rPr>
+          <w:spacing w:val="0"/>
+          <w:i w:val="1"/>
+          <w:b w:val="1"/>
+          <w:color w:val="000000"/>
+          <w:sz w:val="20"/>
+          <w:szCs w:val="20"/>
+          <w:rFonts w:ascii="Times" w:eastAsia="Times" w:hAnsi="Times" w:hint="default"/>
+        </w:rPr>
+        <w:t xml:space="preserve">SQL. SQL </w:t>
+      </w:r>
+      <w:r>
+        <w:rPr>
+          <w:spacing w:val="0"/>
+          <w:i w:val="0"/>
+          <w:b w:val="0"/>
+          <w:color w:val="000000"/>
+          <w:sz w:val="20"/>
+          <w:szCs w:val="20"/>
+          <w:rFonts w:ascii="Times" w:eastAsia="Times" w:hAnsi="Times" w:hint="default"/>
+        </w:rPr>
+        <w:t xml:space="preserve">es el lenguaje </w:t>
+      </w:r>
+      <w:r>
+        <w:rPr>
+          <w:spacing w:val="0"/>
+          <w:i w:val="0"/>
+          <w:b w:val="0"/>
+          <w:color w:val="000000"/>
+          <w:sz w:val="20"/>
+          <w:szCs w:val="20"/>
+          <w:rFonts w:ascii="Times" w:eastAsia="Times" w:hAnsi="Times" w:hint="default"/>
+        </w:rPr>
+        <w:t xml:space="preserve">de programación que utilizan los RDBMS (sistemas de manejo de bases de datos relacionales).</w:t>
+      </w:r>
+    </w:p>
+    <w:p>
+      <w:pPr>
+        <w:numPr>
+          <w:ilvl w:val="0"/>
+          <w:numId w:val="0"/>
+        </w:numPr>
+        <w:jc w:val="left"/>
+        <w:spacing w:lineRule="auto" w:line="259" w:before="0" w:after="160"/>
+        <w:widowControl w:val="1"/>
+        <w:ind w:right="0" w:left="0" w:firstLine="0"/>
+        <w:rPr>
+          <w:spacing w:val="0"/>
+          <w:i w:val="0"/>
+          <w:b w:val="0"/>
+          <w:color w:val="000000"/>
+          <w:sz w:val="20"/>
+          <w:szCs w:val="20"/>
+          <w:rFonts w:ascii="Times" w:eastAsia="Times" w:hAnsi="Times" w:hint="default"/>
+        </w:rPr>
+        <w:wordWrap w:val="0"/>
+        <w:autoSpaceDE w:val="0"/>
+        <w:autoSpaceDN w:val="0"/>
+      </w:pPr>
+    </w:p>
+    <w:p>
+      <w:pPr>
+        <w:numPr>
+          <w:ilvl w:val="0"/>
+          <w:numId w:val="0"/>
+        </w:numPr>
+        <w:jc w:val="left"/>
+        <w:spacing w:lineRule="auto" w:line="259" w:before="0" w:after="160"/>
+        <w:widowControl w:val="1"/>
+        <w:ind w:right="0" w:left="0" w:firstLine="0"/>
+        <w:rPr>
+          <w:spacing w:val="0"/>
+          <w:i w:val="0"/>
+          <w:b w:val="1"/>
+          <w:color w:val="000000"/>
+          <w:sz w:val="20"/>
+          <w:szCs w:val="20"/>
+          <w:rFonts w:ascii="Times" w:eastAsia="Times" w:hAnsi="Times" w:hint="default"/>
+        </w:rPr>
+        <w:wordWrap w:val="0"/>
+        <w:autoSpaceDE w:val="0"/>
+        <w:autoSpaceDN w:val="0"/>
+      </w:pPr>
+      <w:r>
+        <w:rPr>
+          <w:spacing w:val="0"/>
+          <w:i w:val="0"/>
+          <w:b w:val="1"/>
+          <w:color w:val="000000"/>
+          <w:sz w:val="20"/>
+          <w:szCs w:val="20"/>
+          <w:rFonts w:ascii="Times" w:eastAsia="Times" w:hAnsi="Times" w:hint="default"/>
+        </w:rPr>
+        <w:t xml:space="preserve">5. paso: Estando ya en SQL... </w:t>
+      </w:r>
+    </w:p>
+    <w:p>
+      <w:pPr>
+        <w:numPr>
+          <w:ilvl w:val="0"/>
+          <w:numId w:val="0"/>
+        </w:numPr>
+        <w:jc w:val="left"/>
+        <w:spacing w:lineRule="auto" w:line="259" w:before="0" w:after="160"/>
+        <w:widowControl w:val="1"/>
+        <w:ind w:right="0" w:left="0" w:firstLine="0"/>
+        <w:rPr>
+          <w:spacing w:val="0"/>
+          <w:i w:val="0"/>
+          <w:b w:val="1"/>
+          <w:color w:val="000000"/>
+          <w:sz w:val="20"/>
+          <w:szCs w:val="20"/>
+          <w:rFonts w:ascii="Times" w:eastAsia="Times" w:hAnsi="Times" w:hint="default"/>
+        </w:rPr>
+        <w:wordWrap w:val="0"/>
+        <w:autoSpaceDE w:val="0"/>
+        <w:autoSpaceDN w:val="0"/>
+      </w:pPr>
+      <w:r>
+        <w:rPr>
+          <w:sz w:val="20"/>
+        </w:rPr>
+        <w:drawing>
+          <wp:inline distT="0" distB="0" distL="0" distR="0">
+            <wp:extent cx="4914900" cy="3362325"/>
+            <wp:effectExtent l="0" t="0" r="0" b="0"/>
+            <wp:docPr id="172" name="Imagen 11"/>
+            <wp:cNvGraphicFramePr>
+              <a:graphicFrameLocks xmlns:a="http://schemas.openxmlformats.org/drawingml/2006/main" noChangeAspect="1"/>
+            </wp:cNvGraphicFramePr>
+            <a:graphic xmlns:a="http://schemas.openxmlformats.org/drawingml/2006/main">
+              <a:graphicData uri="http://schemas.openxmlformats.org/drawingml/2006/picture">
+                <pic:pic xmlns:pic="http://schemas.openxmlformats.org/drawingml/2006/picture">
+                  <pic:nvPicPr>
+                    <pic:cNvPr id="16" name="Picture 16" descr="/Users/robertovelasquezdean/Library/Group Containers/L48J367XN4.com.infraware.PolarisOffice/EngineTemp/15686/fImage620421726162.png"/>
+                    <pic:cNvPicPr>
+                      <a:picLocks noChangeAspect="1" noChangeArrowheads="1"/>
+                    </pic:cNvPicPr>
+                  </pic:nvPicPr>
+                  <pic:blipFill>
+                    <a:blip r:embed="rId20">
+                      <a:extLst>
+                        <a:ext uri="{28A0092B-C50C-407E-A947-70E740481C1C}">
+                          <a14:useLocalDpi xmlns:a14="http://schemas.microsoft.com/office/drawing/2010/main" val="0"/>
+                        </a:ext>
+                      </a:extLst>
+                    </a:blip>
+                    <a:stretch>
+                      <a:fillRect/>
+                    </a:stretch>
+                  </pic:blipFill>
+                  <pic:spPr>
+                    <a:xfrm>
+                      <a:off x="0" y="0"/>
+                      <a:ext cx="4915535" cy="3362960"/>
+                    </a:xfrm>
+                    <a:prstGeom prst="rect"/>
+                    <a:ln cap="flat"/>
+                  </pic:spPr>
+                </pic:pic>
+              </a:graphicData>
+            </a:graphic>
+          </wp:inline>
+        </w:drawing>
+      </w:r>
+      <w:r>
+        <w:rPr>
+          <w:spacing w:val="0"/>
+          <w:i w:val="0"/>
+          <w:b w:val="1"/>
+          <w:color w:val="000000"/>
+          <w:sz w:val="20"/>
+          <w:szCs w:val="20"/>
+          <w:rFonts w:ascii="Times" w:eastAsia="Times" w:hAnsi="Times" w:hint="default"/>
+        </w:rPr>
+        <w:t>,</w:t>
+      </w:r>
+    </w:p>
+    <w:p>
+      <w:pPr>
+        <w:numPr>
+          <w:ilvl w:val="0"/>
+          <w:numId w:val="0"/>
+        </w:numPr>
+        <w:jc w:val="left"/>
+        <w:spacing w:lineRule="auto" w:line="259" w:before="0" w:after="160"/>
+        <w:widowControl w:val="1"/>
+        <w:ind w:right="0" w:left="0" w:firstLine="0"/>
+        <w:rPr>
+          <w:spacing w:val="0"/>
+          <w:i w:val="1"/>
+          <w:b w:val="0"/>
+          <w:color w:val="000000"/>
+          <w:sz w:val="20"/>
+          <w:szCs w:val="20"/>
+          <w:rFonts w:ascii="Times" w:eastAsia="Times" w:hAnsi="Times" w:hint="default"/>
+        </w:rPr>
+        <w:wordWrap w:val="0"/>
+        <w:autoSpaceDE w:val="0"/>
+        <w:autoSpaceDN w:val="0"/>
+      </w:pPr>
+      <w:r>
+        <w:rPr>
+          <w:spacing w:val="0"/>
+          <w:i w:val="1"/>
+          <w:b w:val="0"/>
+          <w:color w:val="000000"/>
+          <w:sz w:val="20"/>
+          <w:szCs w:val="20"/>
+          <w:rFonts w:ascii="Times" w:eastAsia="Times" w:hAnsi="Times" w:hint="default"/>
+        </w:rPr>
+        <w:t xml:space="preserve">En caso que aún no tengas una base de datos, debes “Crear Instancia” (para iniciar desde 0).</w:t>
+      </w:r>
+    </w:p>
+    <w:p>
+      <w:pPr>
+        <w:numPr>
+          <w:ilvl w:val="0"/>
+          <w:numId w:val="0"/>
+        </w:numPr>
+        <w:jc w:val="left"/>
+        <w:spacing w:lineRule="auto" w:line="259" w:before="0" w:after="160"/>
+        <w:widowControl w:val="1"/>
+        <w:ind w:right="0" w:left="0" w:firstLine="0"/>
+        <w:rPr>
+          <w:spacing w:val="0"/>
+          <w:i w:val="1"/>
+          <w:b w:val="0"/>
+          <w:color w:val="000000"/>
+          <w:sz w:val="20"/>
+          <w:szCs w:val="20"/>
+          <w:rFonts w:ascii="Times" w:eastAsia="Times" w:hAnsi="Times" w:hint="default"/>
+        </w:rPr>
+        <w:wordWrap w:val="0"/>
+        <w:autoSpaceDE w:val="0"/>
+        <w:autoSpaceDN w:val="0"/>
+      </w:pPr>
+    </w:p>
+    <w:p>
+      <w:pPr>
+        <w:numPr>
+          <w:ilvl w:val="0"/>
+          <w:numId w:val="0"/>
+        </w:numPr>
+        <w:jc w:val="left"/>
+        <w:spacing w:lineRule="auto" w:line="259" w:before="0" w:after="160"/>
+        <w:widowControl w:val="1"/>
+        <w:ind w:right="0" w:left="0" w:firstLine="0"/>
+        <w:rPr>
+          <w:spacing w:val="0"/>
+          <w:i w:val="0"/>
+          <w:b w:val="1"/>
+          <w:color w:val="000000"/>
+          <w:sz w:val="20"/>
+          <w:szCs w:val="20"/>
+          <w:rFonts w:ascii="Times" w:eastAsia="Times" w:hAnsi="Times" w:hint="default"/>
+        </w:rPr>
+        <w:wordWrap w:val="0"/>
+        <w:autoSpaceDE w:val="0"/>
+        <w:autoSpaceDN w:val="0"/>
+      </w:pPr>
+      <w:r>
+        <w:rPr>
+          <w:spacing w:val="0"/>
+          <w:i w:val="0"/>
+          <w:b w:val="1"/>
+          <w:color w:val="000000"/>
+          <w:sz w:val="20"/>
+          <w:szCs w:val="20"/>
+          <w:rFonts w:ascii="Times" w:eastAsia="Times" w:hAnsi="Times" w:hint="default"/>
+        </w:rPr>
+        <w:t xml:space="preserve">6. paso: Elige tu RDBMS (el de nuestro interés es MySQL).</w:t>
+      </w:r>
+    </w:p>
+    <w:p>
+      <w:pPr>
+        <w:numPr>
+          <w:ilvl w:val="0"/>
+          <w:numId w:val="0"/>
+        </w:numPr>
+        <w:jc w:val="left"/>
+        <w:spacing w:lineRule="auto" w:line="259" w:before="0" w:after="160"/>
+        <w:widowControl w:val="1"/>
+        <w:ind w:right="0" w:left="0" w:firstLine="0"/>
+        <w:rPr>
+          <w:spacing w:val="0"/>
+          <w:i w:val="1"/>
+          <w:b w:val="0"/>
+          <w:color w:val="000000"/>
+          <w:sz w:val="20"/>
+          <w:szCs w:val="20"/>
+          <w:rFonts w:ascii="Times" w:eastAsia="Times" w:hAnsi="Times" w:hint="default"/>
+        </w:rPr>
+        <w:wordWrap w:val="0"/>
+        <w:autoSpaceDE w:val="0"/>
+        <w:autoSpaceDN w:val="0"/>
+      </w:pPr>
+      <w:r>
+        <w:rPr>
+          <w:sz w:val="20"/>
+        </w:rPr>
+        <w:drawing>
+          <wp:inline distT="0" distB="0" distL="0" distR="0">
+            <wp:extent cx="4362450" cy="1352550"/>
+            <wp:effectExtent l="0" t="0" r="0" b="0"/>
+            <wp:docPr id="173" name="Imagen 12"/>
+            <wp:cNvGraphicFramePr>
+              <a:graphicFrameLocks xmlns:a="http://schemas.openxmlformats.org/drawingml/2006/main" noChangeAspect="1"/>
+            </wp:cNvGraphicFramePr>
+            <a:graphic xmlns:a="http://schemas.openxmlformats.org/drawingml/2006/main">
+              <a:graphicData uri="http://schemas.openxmlformats.org/drawingml/2006/picture">
+                <pic:pic xmlns:pic="http://schemas.openxmlformats.org/drawingml/2006/picture">
+                  <pic:nvPicPr>
+                    <pic:cNvPr id="17" name="Picture 17" descr="/Users/robertovelasquezdean/Library/Group Containers/L48J367XN4.com.infraware.PolarisOffice/EngineTemp/15686/fImage156351735048.png"/>
+                    <pic:cNvPicPr>
+                      <a:picLocks noChangeAspect="1" noChangeArrowheads="1"/>
+                    </pic:cNvPicPr>
+                  </pic:nvPicPr>
+                  <pic:blipFill>
+                    <a:blip r:embed="rId21">
+                      <a:extLst>
+                        <a:ext uri="{28A0092B-C50C-407E-A947-70E740481C1C}">
+                          <a14:useLocalDpi xmlns:a14="http://schemas.microsoft.com/office/drawing/2010/main" val="0"/>
+                        </a:ext>
+                      </a:extLst>
+                    </a:blip>
+                    <a:stretch>
+                      <a:fillRect/>
+                    </a:stretch>
+                  </pic:blipFill>
+                  <pic:spPr>
+                    <a:xfrm>
+                      <a:off x="0" y="0"/>
+                      <a:ext cx="4363085" cy="1353185"/>
+                    </a:xfrm>
+                    <a:prstGeom prst="rect"/>
+                    <a:ln cap="flat"/>
+                  </pic:spPr>
+                </pic:pic>
+              </a:graphicData>
+            </a:graphic>
+          </wp:inline>
+        </w:drawing>
+      </w:r>
+    </w:p>
+    <w:p>
+      <w:pPr>
+        <w:numPr>
+          <w:ilvl w:val="0"/>
+          <w:numId w:val="0"/>
+        </w:numPr>
+        <w:jc w:val="left"/>
+        <w:spacing w:lineRule="auto" w:line="259" w:before="0" w:after="160"/>
+        <w:widowControl w:val="1"/>
+        <w:ind w:right="0" w:left="0" w:firstLine="0"/>
+        <w:rPr>
+          <w:spacing w:val="0"/>
+          <w:i w:val="1"/>
+          <w:b w:val="0"/>
+          <w:color w:val="000000"/>
+          <w:sz w:val="20"/>
+          <w:szCs w:val="20"/>
+          <w:rFonts w:ascii="Times" w:eastAsia="Times" w:hAnsi="Times" w:hint="default"/>
+        </w:rPr>
+        <w:wordWrap w:val="0"/>
+        <w:autoSpaceDE w:val="0"/>
+        <w:autoSpaceDN w:val="0"/>
+      </w:pPr>
+    </w:p>
+    <w:p>
+      <w:pPr>
+        <w:numPr>
+          <w:ilvl w:val="0"/>
+          <w:numId w:val="0"/>
+        </w:numPr>
+        <w:jc w:val="left"/>
+        <w:spacing w:lineRule="auto" w:line="259" w:before="0" w:after="160"/>
+        <w:widowControl w:val="1"/>
+        <w:ind w:right="0" w:left="0" w:firstLine="0"/>
+        <w:rPr>
+          <w:spacing w:val="0"/>
+          <w:i w:val="1"/>
+          <w:b w:val="0"/>
+          <w:color w:val="000000"/>
+          <w:sz w:val="20"/>
+          <w:szCs w:val="20"/>
+          <w:rFonts w:ascii="Times" w:eastAsia="Times" w:hAnsi="Times" w:hint="default"/>
+        </w:rPr>
+        <w:wordWrap w:val="0"/>
+        <w:autoSpaceDE w:val="0"/>
+        <w:autoSpaceDN w:val="0"/>
+      </w:pPr>
+    </w:p>
+    <w:p>
+      <w:pPr>
+        <w:numPr>
+          <w:ilvl w:val="0"/>
+          <w:numId w:val="0"/>
+        </w:numPr>
+        <w:jc w:val="left"/>
+        <w:spacing w:lineRule="auto" w:line="259" w:before="0" w:after="160"/>
+        <w:widowControl w:val="1"/>
+        <w:ind w:right="0" w:left="0" w:firstLine="0"/>
+        <w:rPr>
+          <w:spacing w:val="0"/>
+          <w:i w:val="0"/>
+          <w:b w:val="1"/>
+          <w:color w:val="000000"/>
+          <w:sz w:val="20"/>
+          <w:szCs w:val="20"/>
+          <w:rFonts w:ascii="Times" w:eastAsia="Times" w:hAnsi="Times" w:hint="default"/>
+        </w:rPr>
+        <w:wordWrap w:val="0"/>
+        <w:autoSpaceDE w:val="0"/>
+        <w:autoSpaceDN w:val="0"/>
+      </w:pPr>
+      <w:r>
+        <w:rPr>
+          <w:spacing w:val="0"/>
+          <w:i w:val="0"/>
+          <w:b w:val="1"/>
+          <w:color w:val="000000"/>
+          <w:sz w:val="20"/>
+          <w:szCs w:val="20"/>
+          <w:rFonts w:ascii="Times" w:eastAsia="Times" w:hAnsi="Times" w:hint="default"/>
+        </w:rPr>
+        <w:t xml:space="preserve">7. paso: Introduce un ID, identificador único, para tu instancia en tu RDBMS seleccionada (MySQL).</w:t>
+      </w:r>
+    </w:p>
+    <w:p>
+      <w:pPr>
+        <w:numPr>
+          <w:ilvl w:val="0"/>
+          <w:numId w:val="0"/>
+        </w:numPr>
+        <w:jc w:val="left"/>
+        <w:spacing w:lineRule="auto" w:line="259" w:before="0" w:after="160"/>
+        <w:widowControl w:val="1"/>
+        <w:ind w:right="0" w:left="0" w:firstLine="0"/>
+        <w:rPr>
+          <w:spacing w:val="0"/>
+          <w:i w:val="1"/>
+          <w:b w:val="0"/>
+          <w:color w:val="000000"/>
+          <w:sz w:val="20"/>
+          <w:szCs w:val="20"/>
+          <w:rFonts w:ascii="Times" w:eastAsia="Times" w:hAnsi="Times" w:hint="default"/>
+        </w:rPr>
+        <w:wordWrap w:val="0"/>
+        <w:autoSpaceDE w:val="0"/>
+        <w:autoSpaceDN w:val="0"/>
+      </w:pPr>
+      <w:r>
+        <w:rPr>
+          <w:sz w:val="20"/>
+        </w:rPr>
+        <w:drawing>
+          <wp:inline distT="0" distB="0" distL="0" distR="0">
+            <wp:extent cx="5048250" cy="1714500"/>
+            <wp:effectExtent l="0" t="0" r="0" b="0"/>
+            <wp:docPr id="175" name="Imagen 13"/>
+            <wp:cNvGraphicFramePr>
+              <a:graphicFrameLocks xmlns:a="http://schemas.openxmlformats.org/drawingml/2006/main" noChangeAspect="1"/>
+            </wp:cNvGraphicFramePr>
+            <a:graphic xmlns:a="http://schemas.openxmlformats.org/drawingml/2006/main">
+              <a:graphicData uri="http://schemas.openxmlformats.org/drawingml/2006/picture">
+                <pic:pic xmlns:pic="http://schemas.openxmlformats.org/drawingml/2006/picture">
+                  <pic:nvPicPr>
+                    <pic:cNvPr id="18" name="Picture 18" descr="/Users/robertovelasquezdean/Library/Group Containers/L48J367XN4.com.infraware.PolarisOffice/EngineTemp/15686/fImage296931752745.png"/>
+                    <pic:cNvPicPr>
+                      <a:picLocks noChangeAspect="1" noChangeArrowheads="1"/>
+                    </pic:cNvPicPr>
+                  </pic:nvPicPr>
+                  <pic:blipFill>
+                    <a:blip r:embed="rId22">
+                      <a:extLst>
+                        <a:ext uri="{28A0092B-C50C-407E-A947-70E740481C1C}">
+                          <a14:useLocalDpi xmlns:a14="http://schemas.microsoft.com/office/drawing/2010/main" val="0"/>
+                        </a:ext>
+                      </a:extLst>
+                    </a:blip>
+                    <a:stretch>
+                      <a:fillRect/>
+                    </a:stretch>
+                  </pic:blipFill>
+                  <pic:spPr>
+                    <a:xfrm>
+                      <a:off x="0" y="0"/>
+                      <a:ext cx="5048885" cy="1715135"/>
+                    </a:xfrm>
+                    <a:prstGeom prst="rect"/>
+                    <a:ln cap="flat"/>
+                  </pic:spPr>
+                </pic:pic>
+              </a:graphicData>
+            </a:graphic>
+          </wp:inline>
+        </w:drawing>
+      </w:r>
+    </w:p>
+    <w:p>
+      <w:pPr>
+        <w:numPr>
+          <w:ilvl w:val="0"/>
+          <w:numId w:val="0"/>
+        </w:numPr>
+        <w:jc w:val="left"/>
+        <w:spacing w:lineRule="auto" w:line="259" w:before="0" w:after="160"/>
+        <w:widowControl w:val="1"/>
+        <w:ind w:right="0" w:left="0" w:firstLine="0"/>
+        <w:rPr>
+          <w:spacing w:val="0"/>
+          <w:i w:val="1"/>
+          <w:b w:val="1"/>
+          <w:color w:val="000000"/>
+          <w:sz w:val="20"/>
+          <w:szCs w:val="20"/>
+          <w:rFonts w:ascii="Times" w:eastAsia="Times" w:hAnsi="Times" w:hint="default"/>
+        </w:rPr>
+        <w:wordWrap w:val="0"/>
+        <w:autoSpaceDE w:val="0"/>
+        <w:autoSpaceDN w:val="0"/>
+      </w:pPr>
+      <w:r>
+        <w:rPr>
+          <w:spacing w:val="0"/>
+          <w:i w:val="1"/>
+          <w:b w:val="0"/>
+          <w:color w:val="000000"/>
+          <w:sz w:val="20"/>
+          <w:szCs w:val="20"/>
+          <w:rFonts w:ascii="Times" w:eastAsia="Times" w:hAnsi="Times" w:hint="default"/>
+        </w:rPr>
+        <w:t xml:space="preserve">Use una contraseña para no poner en riesgo su base de datos y sólo usted tenga acceso a ella. Posteriomente </w:t>
+      </w:r>
+      <w:r>
+        <w:rPr>
+          <w:spacing w:val="0"/>
+          <w:i w:val="1"/>
+          <w:b w:val="0"/>
+          <w:color w:val="000000"/>
+          <w:sz w:val="20"/>
+          <w:szCs w:val="20"/>
+          <w:rFonts w:ascii="Times" w:eastAsia="Times" w:hAnsi="Times" w:hint="default"/>
+        </w:rPr>
+        <w:t xml:space="preserve">presione en </w:t>
+      </w:r>
+      <w:r>
+        <w:rPr>
+          <w:spacing w:val="0"/>
+          <w:i w:val="1"/>
+          <w:b w:val="1"/>
+          <w:color w:val="000000"/>
+          <w:sz w:val="20"/>
+          <w:szCs w:val="20"/>
+          <w:rFonts w:ascii="Times" w:eastAsia="Times" w:hAnsi="Times" w:hint="default"/>
+        </w:rPr>
+        <w:t xml:space="preserve">Crear Instancia.</w:t>
+      </w:r>
+    </w:p>
+    <w:p>
+      <w:pPr>
+        <w:numPr>
+          <w:ilvl w:val="0"/>
+          <w:numId w:val="0"/>
+        </w:numPr>
+        <w:jc w:val="left"/>
+        <w:spacing w:lineRule="auto" w:line="259" w:before="0" w:after="160"/>
+        <w:widowControl w:val="1"/>
+        <w:ind w:right="0" w:left="0" w:firstLine="0"/>
+        <w:rPr>
+          <w:spacing w:val="0"/>
+          <w:i w:val="1"/>
+          <w:b w:val="1"/>
+          <w:color w:val="000000"/>
+          <w:sz w:val="20"/>
+          <w:szCs w:val="20"/>
+          <w:rFonts w:ascii="Times" w:eastAsia="Times" w:hAnsi="Times" w:hint="default"/>
+        </w:rPr>
+        <w:wordWrap w:val="0"/>
+        <w:autoSpaceDE w:val="0"/>
+        <w:autoSpaceDN w:val="0"/>
+      </w:pPr>
+    </w:p>
+    <w:p>
+      <w:pPr>
+        <w:numPr>
+          <w:ilvl w:val="0"/>
+          <w:numId w:val="0"/>
+        </w:numPr>
+        <w:jc w:val="left"/>
+        <w:spacing w:lineRule="auto" w:line="259" w:before="0" w:after="160"/>
+        <w:widowControl w:val="1"/>
+        <w:ind w:right="0" w:left="0" w:firstLine="0"/>
+        <w:rPr>
+          <w:spacing w:val="0"/>
+          <w:i w:val="0"/>
+          <w:b w:val="1"/>
+          <w:color w:val="000000"/>
+          <w:sz w:val="20"/>
+          <w:szCs w:val="20"/>
+          <w:rFonts w:ascii="Times" w:eastAsia="Times" w:hAnsi="Times" w:hint="default"/>
+        </w:rPr>
+        <w:wordWrap w:val="0"/>
+        <w:autoSpaceDE w:val="0"/>
+        <w:autoSpaceDN w:val="0"/>
+      </w:pPr>
+      <w:r>
+        <w:rPr>
+          <w:spacing w:val="0"/>
+          <w:i w:val="0"/>
+          <w:b w:val="1"/>
+          <w:color w:val="000000"/>
+          <w:sz w:val="20"/>
+          <w:szCs w:val="20"/>
+          <w:rFonts w:ascii="Times" w:eastAsia="Times" w:hAnsi="Times" w:hint="default"/>
+        </w:rPr>
+        <w:t xml:space="preserve">8. paso: Una vez creada la instancia... Verá el panel de control y configuración de nuestra base de datos.</w:t>
+      </w:r>
+    </w:p>
+    <w:p>
+      <w:pPr>
+        <w:numPr>
+          <w:ilvl w:val="0"/>
+          <w:numId w:val="0"/>
+        </w:numPr>
+        <w:jc w:val="left"/>
+        <w:spacing w:lineRule="auto" w:line="259" w:before="0" w:after="160"/>
+        <w:widowControl w:val="1"/>
+        <w:ind w:right="0" w:left="0" w:firstLine="0"/>
+        <w:rPr>
+          <w:spacing w:val="0"/>
+          <w:i w:val="0"/>
+          <w:b w:val="1"/>
+          <w:color w:val="000000"/>
+          <w:sz w:val="20"/>
+          <w:szCs w:val="20"/>
+          <w:rFonts w:ascii="Times" w:eastAsia="Times" w:hAnsi="Times" w:hint="default"/>
+        </w:rPr>
+        <w:wordWrap w:val="0"/>
+        <w:autoSpaceDE w:val="0"/>
+        <w:autoSpaceDN w:val="0"/>
+      </w:pPr>
+      <w:r>
+        <w:rPr>
+          <w:sz w:val="20"/>
+        </w:rPr>
+        <w:drawing>
+          <wp:inline distT="0" distB="0" distL="0" distR="0">
+            <wp:extent cx="5731510" cy="1915160"/>
+            <wp:effectExtent l="0" t="0" r="0" b="0"/>
+            <wp:docPr id="176" name="Imagen 14"/>
+            <wp:cNvGraphicFramePr>
+              <a:graphicFrameLocks xmlns:a="http://schemas.openxmlformats.org/drawingml/2006/main" noChangeAspect="1"/>
+            </wp:cNvGraphicFramePr>
+            <a:graphic xmlns:a="http://schemas.openxmlformats.org/drawingml/2006/main">
+              <a:graphicData uri="http://schemas.openxmlformats.org/drawingml/2006/picture">
+                <pic:pic xmlns:pic="http://schemas.openxmlformats.org/drawingml/2006/picture">
+                  <pic:nvPicPr>
+                    <pic:cNvPr id="19" name="Picture 19" descr="/Users/robertovelasquezdean/Library/Group Containers/L48J367XN4.com.infraware.PolarisOffice/EngineTemp/15686/fImage671791769452.png"/>
+                    <pic:cNvPicPr>
+                      <a:picLocks noChangeAspect="1" noChangeArrowheads="1"/>
+                    </pic:cNvPicPr>
+                  </pic:nvPicPr>
+                  <pic:blipFill>
+                    <a:blip r:embed="rId23">
+                      <a:extLst>
+                        <a:ext uri="{28A0092B-C50C-407E-A947-70E740481C1C}">
+                          <a14:useLocalDpi xmlns:a14="http://schemas.microsoft.com/office/drawing/2010/main" val="0"/>
+                        </a:ext>
+                      </a:extLst>
+                    </a:blip>
+                    <a:stretch>
+                      <a:fillRect/>
+                    </a:stretch>
+                  </pic:blipFill>
+                  <pic:spPr>
+                    <a:xfrm>
+                      <a:off x="0" y="0"/>
+                      <a:ext cx="5732145" cy="1915795"/>
+                    </a:xfrm>
+                    <a:prstGeom prst="rect"/>
+                    <a:ln cap="flat"/>
+                  </pic:spPr>
+                </pic:pic>
+              </a:graphicData>
+            </a:graphic>
+          </wp:inline>
+        </w:drawing>
+      </w:r>
+    </w:p>
+    <w:p>
+      <w:pPr>
+        <w:numPr>
+          <w:ilvl w:val="0"/>
+          <w:numId w:val="0"/>
+        </w:numPr>
+        <w:jc w:val="left"/>
+        <w:spacing w:lineRule="auto" w:line="259" w:before="0" w:after="160"/>
+        <w:widowControl w:val="1"/>
+        <w:ind w:right="0" w:left="0" w:firstLine="0"/>
+        <w:rPr>
+          <w:spacing w:val="0"/>
+          <w:i w:val="1"/>
+          <w:b w:val="0"/>
+          <w:color w:val="000000"/>
+          <w:sz w:val="20"/>
+          <w:szCs w:val="20"/>
+          <w:rFonts w:ascii="Times" w:eastAsia="Times" w:hAnsi="Times" w:hint="default"/>
+        </w:rPr>
+        <w:wordWrap w:val="0"/>
+        <w:autoSpaceDE w:val="0"/>
+        <w:autoSpaceDN w:val="0"/>
+      </w:pPr>
+      <w:r>
+        <w:rPr>
+          <w:spacing w:val="0"/>
+          <w:i w:val="1"/>
+          <w:b w:val="0"/>
+          <w:color w:val="000000"/>
+          <w:sz w:val="20"/>
+          <w:szCs w:val="20"/>
+          <w:rFonts w:ascii="Times" w:eastAsia="Times" w:hAnsi="Times" w:hint="default"/>
+        </w:rPr>
+        <w:t xml:space="preserve">Aquí podrá ver una gráfica de utilización que nos mostrará cuántas veces se consulta nuestra base de datos, </w:t>
+      </w:r>
+      <w:r>
+        <w:rPr>
+          <w:spacing w:val="0"/>
+          <w:i w:val="1"/>
+          <w:b w:val="0"/>
+          <w:color w:val="000000"/>
+          <w:sz w:val="20"/>
+          <w:szCs w:val="20"/>
+          <w:rFonts w:ascii="Times" w:eastAsia="Times" w:hAnsi="Times" w:hint="default"/>
+        </w:rPr>
+        <w:t xml:space="preserve">qué tan grande es, cuántos datos tiene, etc...</w:t>
+      </w:r>
+    </w:p>
+    <w:p>
+      <w:pPr>
+        <w:numPr>
+          <w:ilvl w:val="0"/>
+          <w:numId w:val="0"/>
+        </w:numPr>
+        <w:jc w:val="left"/>
+        <w:spacing w:lineRule="auto" w:line="259" w:before="0" w:after="160"/>
+        <w:widowControl w:val="1"/>
+        <w:ind w:right="0" w:left="0" w:firstLine="0"/>
+        <w:rPr>
+          <w:spacing w:val="0"/>
+          <w:i w:val="1"/>
+          <w:b w:val="0"/>
+          <w:color w:val="000000"/>
+          <w:sz w:val="20"/>
+          <w:szCs w:val="20"/>
+          <w:rFonts w:ascii="Times" w:eastAsia="Times" w:hAnsi="Times" w:hint="default"/>
+        </w:rPr>
+        <w:wordWrap w:val="0"/>
+        <w:autoSpaceDE w:val="0"/>
+        <w:autoSpaceDN w:val="0"/>
+      </w:pPr>
+    </w:p>
+    <w:p>
+      <w:pPr>
+        <w:numPr>
+          <w:ilvl w:val="0"/>
+          <w:numId w:val="0"/>
+        </w:numPr>
+        <w:jc w:val="left"/>
+        <w:spacing w:lineRule="auto" w:line="259" w:before="0" w:after="160"/>
+        <w:widowControl w:val="1"/>
+        <w:ind w:right="0" w:left="0" w:firstLine="0"/>
+        <w:rPr>
+          <w:spacing w:val="0"/>
+          <w:i w:val="0"/>
+          <w:b w:val="1"/>
+          <w:color w:val="000000"/>
+          <w:sz w:val="20"/>
+          <w:szCs w:val="20"/>
+          <w:rFonts w:ascii="Times" w:eastAsia="Times" w:hAnsi="Times" w:hint="default"/>
+        </w:rPr>
+        <w:wordWrap w:val="0"/>
+        <w:autoSpaceDE w:val="0"/>
+        <w:autoSpaceDN w:val="0"/>
+      </w:pPr>
+      <w:r>
+        <w:rPr>
+          <w:spacing w:val="0"/>
+          <w:i w:val="0"/>
+          <w:b w:val="1"/>
+          <w:color w:val="000000"/>
+          <w:sz w:val="20"/>
+          <w:szCs w:val="20"/>
+          <w:rFonts w:ascii="Times" w:eastAsia="Times" w:hAnsi="Times" w:hint="default"/>
+        </w:rPr>
+        <w:t xml:space="preserve">9. paso: Vaya a Bases de datos (en la columna derecha: </w:t>
+      </w:r>
+      <w:r>
+        <w:rPr>
+          <w:spacing w:val="0"/>
+          <w:i w:val="1"/>
+          <w:b w:val="1"/>
+          <w:color w:val="000000"/>
+          <w:sz w:val="20"/>
+          <w:szCs w:val="20"/>
+          <w:rFonts w:ascii="Times" w:eastAsia="Times" w:hAnsi="Times" w:hint="default"/>
+        </w:rPr>
+        <w:t xml:space="preserve">instancia principal</w:t>
+      </w:r>
+      <w:r>
+        <w:rPr>
+          <w:spacing w:val="0"/>
+          <w:i w:val="0"/>
+          <w:b w:val="1"/>
+          <w:color w:val="000000"/>
+          <w:sz w:val="20"/>
+          <w:szCs w:val="20"/>
+          <w:rFonts w:ascii="Times" w:eastAsia="Times" w:hAnsi="Times" w:hint="default"/>
+        </w:rPr>
+        <w:t xml:space="preserve">) y cree una base de datos para </w:t>
+      </w:r>
+      <w:r>
+        <w:rPr>
+          <w:spacing w:val="0"/>
+          <w:i w:val="0"/>
+          <w:b w:val="1"/>
+          <w:color w:val="000000"/>
+          <w:sz w:val="20"/>
+          <w:szCs w:val="20"/>
+          <w:rFonts w:ascii="Times" w:eastAsia="Times" w:hAnsi="Times" w:hint="default"/>
+        </w:rPr>
+        <w:t xml:space="preserve">su propio proyecto.</w:t>
+      </w:r>
+    </w:p>
+    <w:p>
+      <w:pPr>
+        <w:numPr>
+          <w:ilvl w:val="0"/>
+          <w:numId w:val="0"/>
+        </w:numPr>
+        <w:jc w:val="left"/>
+        <w:spacing w:lineRule="auto" w:line="259" w:before="0" w:after="160"/>
+        <w:widowControl w:val="1"/>
+        <w:ind w:right="0" w:left="0" w:firstLine="0"/>
+        <w:rPr>
+          <w:spacing w:val="0"/>
+          <w:i w:val="1"/>
+          <w:b w:val="0"/>
+          <w:color w:val="000000"/>
+          <w:sz w:val="20"/>
+          <w:szCs w:val="20"/>
+          <w:rFonts w:ascii="Times" w:eastAsia="Times" w:hAnsi="Times" w:hint="default"/>
+        </w:rPr>
+        <w:wordWrap w:val="0"/>
+        <w:autoSpaceDE w:val="0"/>
+        <w:autoSpaceDN w:val="0"/>
+      </w:pPr>
+      <w:r>
+        <w:rPr>
+          <w:sz w:val="20"/>
+        </w:rPr>
+        <w:drawing>
+          <wp:inline distT="0" distB="0" distL="0" distR="0">
+            <wp:extent cx="1695450" cy="323850"/>
+            <wp:effectExtent l="0" t="0" r="0" b="0"/>
+            <wp:docPr id="177" name="Imagen 15"/>
+            <wp:cNvGraphicFramePr>
+              <a:graphicFrameLocks xmlns:a="http://schemas.openxmlformats.org/drawingml/2006/main" noChangeAspect="1"/>
+            </wp:cNvGraphicFramePr>
+            <a:graphic xmlns:a="http://schemas.openxmlformats.org/drawingml/2006/main">
+              <a:graphicData uri="http://schemas.openxmlformats.org/drawingml/2006/picture">
+                <pic:pic xmlns:pic="http://schemas.openxmlformats.org/drawingml/2006/picture">
+                  <pic:nvPicPr>
+                    <pic:cNvPr id="20" name="Picture 20" descr="/Users/robertovelasquezdean/Library/Group Containers/L48J367XN4.com.infraware.PolarisOffice/EngineTemp/15686/fImage9880177470.png"/>
+                    <pic:cNvPicPr>
+                      <a:picLocks noChangeAspect="1" noChangeArrowheads="1"/>
+                    </pic:cNvPicPr>
+                  </pic:nvPicPr>
+                  <pic:blipFill>
+                    <a:blip r:embed="rId24">
+                      <a:extLst>
+                        <a:ext uri="{28A0092B-C50C-407E-A947-70E740481C1C}">
+                          <a14:useLocalDpi xmlns:a14="http://schemas.microsoft.com/office/drawing/2010/main" val="0"/>
+                        </a:ext>
+                      </a:extLst>
+                    </a:blip>
+                    <a:stretch>
+                      <a:fillRect/>
+                    </a:stretch>
+                  </pic:blipFill>
+                  <pic:spPr>
+                    <a:xfrm>
+                      <a:off x="0" y="0"/>
+                      <a:ext cx="1696085" cy="324485"/>
+                    </a:xfrm>
+                    <a:prstGeom prst="rect"/>
+                    <a:ln cap="flat"/>
+                  </pic:spPr>
+                </pic:pic>
+              </a:graphicData>
+            </a:graphic>
+          </wp:inline>
+        </w:drawing>
+      </w:r>
+      <w:r>
+        <w:rPr>
+          <w:spacing w:val="0"/>
+          <w:i w:val="1"/>
+          <w:b w:val="0"/>
+          <w:color w:val="000000"/>
+          <w:sz w:val="20"/>
+          <w:szCs w:val="20"/>
+          <w:rFonts w:ascii="Times" w:eastAsia="Times" w:hAnsi="Times" w:hint="default"/>
+        </w:rPr>
+        <w:t xml:space="preserve">; luego, como el proyecto es la creación de una base de datos para un blog...</w:t>
+      </w:r>
+    </w:p>
+    <w:p>
+      <w:pPr>
+        <w:numPr>
+          <w:ilvl w:val="0"/>
+          <w:numId w:val="0"/>
+        </w:numPr>
+        <w:jc w:val="left"/>
+        <w:spacing w:lineRule="auto" w:line="259" w:before="0" w:after="160"/>
+        <w:widowControl w:val="1"/>
+        <w:ind w:right="0" w:left="0" w:firstLine="0"/>
+        <w:rPr>
+          <w:spacing w:val="0"/>
+          <w:i w:val="1"/>
+          <w:b w:val="0"/>
+          <w:color w:val="000000"/>
+          <w:sz w:val="20"/>
+          <w:szCs w:val="20"/>
+          <w:rFonts w:ascii="Times" w:eastAsia="Times" w:hAnsi="Times" w:hint="default"/>
+        </w:rPr>
+        <w:wordWrap w:val="0"/>
+        <w:autoSpaceDE w:val="0"/>
+        <w:autoSpaceDN w:val="0"/>
+      </w:pPr>
+      <w:r>
+        <w:rPr>
+          <w:sz w:val="20"/>
+        </w:rPr>
+        <w:drawing>
+          <wp:inline distT="0" distB="0" distL="0" distR="0">
+            <wp:extent cx="4178300" cy="2236470"/>
+            <wp:effectExtent l="0" t="0" r="0" b="0"/>
+            <wp:docPr id="178" name="Imagen 16"/>
+            <wp:cNvGraphicFramePr>
+              <a:graphicFrameLocks xmlns:a="http://schemas.openxmlformats.org/drawingml/2006/main" noChangeAspect="1"/>
+            </wp:cNvGraphicFramePr>
+            <a:graphic xmlns:a="http://schemas.openxmlformats.org/drawingml/2006/main">
+              <a:graphicData uri="http://schemas.openxmlformats.org/drawingml/2006/picture">
+                <pic:pic xmlns:pic="http://schemas.openxmlformats.org/drawingml/2006/picture">
+                  <pic:nvPicPr>
+                    <pic:cNvPr id="21" name="Picture 21" descr="/Users/robertovelasquezdean/Library/Group Containers/L48J367XN4.com.infraware.PolarisOffice/EngineTemp/15686/fImage391891781631.png"/>
+                    <pic:cNvPicPr>
+                      <a:picLocks noChangeAspect="1" noChangeArrowheads="1"/>
+                    </pic:cNvPicPr>
+                  </pic:nvPicPr>
+                  <pic:blipFill>
+                    <a:blip r:embed="rId25">
+                      <a:extLst>
+                        <a:ext uri="{28A0092B-C50C-407E-A947-70E740481C1C}">
+                          <a14:useLocalDpi xmlns:a14="http://schemas.microsoft.com/office/drawing/2010/main" val="0"/>
+                        </a:ext>
+                      </a:extLst>
+                    </a:blip>
+                    <a:stretch>
+                      <a:fillRect/>
+                    </a:stretch>
+                  </pic:blipFill>
+                  <pic:spPr>
+                    <a:xfrm>
+                      <a:off x="0" y="0"/>
+                      <a:ext cx="4178935" cy="2237105"/>
+                    </a:xfrm>
+                    <a:prstGeom prst="rect"/>
+                    <a:ln cap="flat"/>
+                  </pic:spPr>
+                </pic:pic>
+              </a:graphicData>
+            </a:graphic>
+          </wp:inline>
+        </w:drawing>
+      </w:r>
+    </w:p>
+    <w:p>
+      <w:pPr>
+        <w:numPr>
+          <w:ilvl w:val="0"/>
+          <w:numId w:val="0"/>
+        </w:numPr>
+        <w:jc w:val="left"/>
+        <w:spacing w:lineRule="auto" w:line="259" w:before="0" w:after="160"/>
+        <w:widowControl w:val="1"/>
+        <w:ind w:right="0" w:left="0" w:firstLine="0"/>
+        <w:rPr>
+          <w:spacing w:val="0"/>
+          <w:i w:val="1"/>
+          <w:b w:val="0"/>
+          <w:color w:val="000000"/>
+          <w:sz w:val="20"/>
+          <w:szCs w:val="20"/>
+          <w:rFonts w:ascii="Times" w:eastAsia="Times" w:hAnsi="Times" w:hint="default"/>
+        </w:rPr>
+        <w:wordWrap w:val="0"/>
+        <w:autoSpaceDE w:val="0"/>
+        <w:autoSpaceDN w:val="0"/>
+      </w:pPr>
+      <w:r>
+        <w:rPr>
+          <w:sz w:val="20"/>
+        </w:rPr>
+        <w:drawing>
+          <wp:inline distT="0" distB="0" distL="0" distR="0">
+            <wp:extent cx="5495925" cy="304800"/>
+            <wp:effectExtent l="0" t="0" r="0" b="0"/>
+            <wp:docPr id="183" name="Imagen 17"/>
+            <wp:cNvGraphicFramePr>
+              <a:graphicFrameLocks xmlns:a="http://schemas.openxmlformats.org/drawingml/2006/main" noChangeAspect="1"/>
+            </wp:cNvGraphicFramePr>
+            <a:graphic xmlns:a="http://schemas.openxmlformats.org/drawingml/2006/main">
+              <a:graphicData uri="http://schemas.openxmlformats.org/drawingml/2006/picture">
+                <pic:pic xmlns:pic="http://schemas.openxmlformats.org/drawingml/2006/picture">
+                  <pic:nvPicPr>
+                    <pic:cNvPr id="22" name="Picture 22" descr="/Users/robertovelasquezdean/Library/Group Containers/L48J367XN4.com.infraware.PolarisOffice/EngineTemp/15686/fImage104811838400.png"/>
+                    <pic:cNvPicPr>
+                      <a:picLocks noChangeAspect="1" noChangeArrowheads="1"/>
+                    </pic:cNvPicPr>
+                  </pic:nvPicPr>
+                  <pic:blipFill>
+                    <a:blip r:embed="rId26">
+                      <a:extLst>
+                        <a:ext uri="{28A0092B-C50C-407E-A947-70E740481C1C}">
+                          <a14:useLocalDpi xmlns:a14="http://schemas.microsoft.com/office/drawing/2010/main" val="0"/>
+                        </a:ext>
+                      </a:extLst>
+                    </a:blip>
+                    <a:stretch>
+                      <a:fillRect/>
+                    </a:stretch>
+                  </pic:blipFill>
+                  <pic:spPr>
+                    <a:xfrm>
+                      <a:off x="0" y="0"/>
+                      <a:ext cx="5496560" cy="305435"/>
+                    </a:xfrm>
+                    <a:prstGeom prst="rect"/>
+                    <a:ln cap="flat"/>
+                  </pic:spPr>
+                </pic:pic>
+              </a:graphicData>
+            </a:graphic>
+          </wp:inline>
+        </w:drawing>
+      </w:r>
+      <w:r>
+        <w:rPr>
+          <w:spacing w:val="0"/>
+          <w:i w:val="1"/>
+          <w:b w:val="0"/>
+          <w:color w:val="000000"/>
+          <w:sz w:val="20"/>
+          <w:szCs w:val="20"/>
+          <w:rFonts w:ascii="Times" w:eastAsia="Times" w:hAnsi="Times" w:hint="default"/>
+        </w:rPr>
+        <w:t xml:space="preserve">., </w:t>
+      </w:r>
+      <w:r>
+        <w:rPr>
+          <w:spacing w:val="0"/>
+          <w:i w:val="1"/>
+          <w:b w:val="0"/>
+          <w:color w:val="000000"/>
+          <w:sz w:val="20"/>
+          <w:szCs w:val="20"/>
+          <w:rFonts w:ascii="Times" w:eastAsia="Times" w:hAnsi="Times" w:hint="default"/>
+        </w:rPr>
+        <w:t xml:space="preserve">listo. Base de datos con el nombre de “platziblog” creada. </w:t>
+      </w:r>
+    </w:p>
+    <w:p>
+      <w:pPr>
+        <w:numPr>
+          <w:ilvl w:val="0"/>
+          <w:numId w:val="0"/>
+        </w:numPr>
+        <w:jc w:val="left"/>
+        <w:spacing w:lineRule="auto" w:line="259" w:before="0" w:after="160"/>
+        <w:widowControl w:val="1"/>
+        <w:ind w:right="0" w:left="0" w:firstLine="0"/>
+        <w:rPr>
+          <w:spacing w:val="0"/>
+          <w:i w:val="1"/>
+          <w:b w:val="0"/>
+          <w:color w:val="000000"/>
+          <w:sz w:val="20"/>
+          <w:szCs w:val="20"/>
+          <w:rFonts w:ascii="Times" w:eastAsia="Times" w:hAnsi="Times" w:hint="default"/>
+        </w:rPr>
+        <w:wordWrap w:val="0"/>
+        <w:autoSpaceDE w:val="0"/>
+        <w:autoSpaceDN w:val="0"/>
+      </w:pPr>
+    </w:p>
+    <w:p>
+      <w:pPr>
+        <w:numPr>
+          <w:ilvl w:val="0"/>
+          <w:numId w:val="0"/>
+        </w:numPr>
+        <w:jc w:val="left"/>
+        <w:spacing w:lineRule="auto" w:line="259" w:before="0" w:after="160"/>
+        <w:widowControl w:val="1"/>
+        <w:ind w:right="0" w:left="0" w:firstLine="0"/>
+        <w:rPr>
+          <w:spacing w:val="0"/>
+          <w:i w:val="1"/>
+          <w:b w:val="1"/>
+          <w:color w:val="000000"/>
+          <w:sz w:val="20"/>
+          <w:szCs w:val="20"/>
+          <w:rFonts w:ascii="Times" w:eastAsia="Times" w:hAnsi="Times" w:hint="default"/>
+        </w:rPr>
+        <w:wordWrap w:val="0"/>
+        <w:autoSpaceDE w:val="0"/>
+        <w:autoSpaceDN w:val="0"/>
+      </w:pPr>
+      <w:r>
+        <w:rPr>
+          <w:spacing w:val="0"/>
+          <w:i w:val="0"/>
+          <w:b w:val="1"/>
+          <w:color w:val="000000"/>
+          <w:sz w:val="20"/>
+          <w:szCs w:val="20"/>
+          <w:rFonts w:ascii="Times" w:eastAsia="Times" w:hAnsi="Times" w:hint="default"/>
+        </w:rPr>
+        <w:t xml:space="preserve">10. paso: Vaya de nuevo al </w:t>
+      </w:r>
+      <w:r>
+        <w:rPr>
+          <w:spacing w:val="0"/>
+          <w:i w:val="1"/>
+          <w:b w:val="1"/>
+          <w:color w:val="000000"/>
+          <w:sz w:val="20"/>
+          <w:szCs w:val="20"/>
+          <w:rFonts w:ascii="Times" w:eastAsia="Times" w:hAnsi="Times" w:hint="default"/>
+        </w:rPr>
+        <w:t xml:space="preserve">Overview,... y baje hasta las conexiones (más precisamente, abra Cloud Shell).</w:t>
+      </w:r>
+    </w:p>
+    <w:p>
+      <w:pPr>
+        <w:numPr>
+          <w:ilvl w:val="0"/>
+          <w:numId w:val="0"/>
+        </w:numPr>
+        <w:jc w:val="left"/>
+        <w:spacing w:lineRule="auto" w:line="259" w:before="0" w:after="160"/>
+        <w:widowControl w:val="1"/>
+        <w:ind w:right="0" w:left="0" w:firstLine="0"/>
+        <w:rPr>
+          <w:spacing w:val="0"/>
+          <w:i w:val="1"/>
+          <w:b w:val="0"/>
+          <w:color w:val="000000"/>
+          <w:sz w:val="20"/>
+          <w:szCs w:val="20"/>
+          <w:rFonts w:ascii="Times" w:eastAsia="Times" w:hAnsi="Times" w:hint="default"/>
+        </w:rPr>
+        <w:wordWrap w:val="0"/>
+        <w:autoSpaceDE w:val="0"/>
+        <w:autoSpaceDN w:val="0"/>
+      </w:pPr>
+      <w:r>
+        <w:rPr>
+          <w:sz w:val="20"/>
+        </w:rPr>
+        <w:drawing>
+          <wp:inline distT="0" distB="0" distL="0" distR="0">
+            <wp:extent cx="5219700" cy="4400550"/>
+            <wp:effectExtent l="0" t="0" r="0" b="0"/>
+            <wp:docPr id="185" name="Imagen 18"/>
+            <wp:cNvGraphicFramePr>
+              <a:graphicFrameLocks xmlns:a="http://schemas.openxmlformats.org/drawingml/2006/main" noChangeAspect="1"/>
+            </wp:cNvGraphicFramePr>
+            <a:graphic xmlns:a="http://schemas.openxmlformats.org/drawingml/2006/main">
+              <a:graphicData uri="http://schemas.openxmlformats.org/drawingml/2006/picture">
+                <pic:pic xmlns:pic="http://schemas.openxmlformats.org/drawingml/2006/picture">
+                  <pic:nvPicPr>
+                    <pic:cNvPr id="23" name="Picture 23" descr="/Users/robertovelasquezdean/Library/Group Containers/L48J367XN4.com.infraware.PolarisOffice/EngineTemp/15686/fImage578351852263.png"/>
+                    <pic:cNvPicPr>
+                      <a:picLocks noChangeAspect="1" noChangeArrowheads="1"/>
+                    </pic:cNvPicPr>
+                  </pic:nvPicPr>
+                  <pic:blipFill>
+                    <a:blip r:embed="rId27">
+                      <a:extLst>
+                        <a:ext uri="{28A0092B-C50C-407E-A947-70E740481C1C}">
+                          <a14:useLocalDpi xmlns:a14="http://schemas.microsoft.com/office/drawing/2010/main" val="0"/>
+                        </a:ext>
+                      </a:extLst>
+                    </a:blip>
+                    <a:stretch>
+                      <a:fillRect/>
+                    </a:stretch>
+                  </pic:blipFill>
+                  <pic:spPr>
+                    <a:xfrm>
+                      <a:off x="0" y="0"/>
+                      <a:ext cx="5220335" cy="4401185"/>
+                    </a:xfrm>
+                    <a:prstGeom prst="rect"/>
+                    <a:ln cap="flat"/>
+                  </pic:spPr>
+                </pic:pic>
+              </a:graphicData>
+            </a:graphic>
+          </wp:inline>
+        </w:drawing>
+      </w:r>
+      <w:r>
+        <w:rPr>
+          <w:spacing w:val="0"/>
+          <w:i w:val="1"/>
+          <w:b w:val="0"/>
+          <w:color w:val="000000"/>
+          <w:sz w:val="20"/>
+          <w:szCs w:val="20"/>
+          <w:rFonts w:ascii="Times" w:eastAsia="Times" w:hAnsi="Times" w:hint="default"/>
+        </w:rPr>
+        <w:t>.</w:t>
+      </w:r>
+    </w:p>
+    <w:p>
+      <w:pPr>
+        <w:numPr>
+          <w:ilvl w:val="0"/>
+          <w:numId w:val="0"/>
+        </w:numPr>
+        <w:jc w:val="left"/>
+        <w:spacing w:lineRule="auto" w:line="259" w:before="0" w:after="160"/>
+        <w:widowControl w:val="1"/>
+        <w:ind w:right="0" w:left="0" w:firstLine="0"/>
+        <w:rPr>
+          <w:spacing w:val="0"/>
+          <w:i w:val="1"/>
+          <w:b w:val="0"/>
+          <w:color w:val="000000"/>
+          <w:sz w:val="20"/>
+          <w:szCs w:val="20"/>
+          <w:rFonts w:ascii="Times" w:eastAsia="Times" w:hAnsi="Times" w:hint="default"/>
+        </w:rPr>
+        <w:wordWrap w:val="0"/>
+        <w:autoSpaceDE w:val="0"/>
+        <w:autoSpaceDN w:val="0"/>
+      </w:pPr>
+      <w:r>
+        <w:rPr>
+          <w:sz w:val="20"/>
+        </w:rPr>
+        <w:drawing>
+          <wp:inline distT="0" distB="0" distL="0" distR="0">
+            <wp:extent cx="1219200" cy="238125"/>
+            <wp:effectExtent l="0" t="0" r="0" b="0"/>
+            <wp:docPr id="186" name="Imagen 19"/>
+            <wp:cNvGraphicFramePr>
+              <a:graphicFrameLocks xmlns:a="http://schemas.openxmlformats.org/drawingml/2006/main" noChangeAspect="1"/>
+            </wp:cNvGraphicFramePr>
+            <a:graphic xmlns:a="http://schemas.openxmlformats.org/drawingml/2006/main">
+              <a:graphicData uri="http://schemas.openxmlformats.org/drawingml/2006/picture">
+                <pic:pic xmlns:pic="http://schemas.openxmlformats.org/drawingml/2006/picture">
+                  <pic:nvPicPr>
+                    <pic:cNvPr id="24" name="Picture 24" descr="/Users/robertovelasquezdean/Library/Group Containers/L48J367XN4.com.infraware.PolarisOffice/EngineTemp/15686/fImage90231869547.png"/>
+                    <pic:cNvPicPr>
+                      <a:picLocks noChangeAspect="1" noChangeArrowheads="1"/>
+                    </pic:cNvPicPr>
+                  </pic:nvPicPr>
+                  <pic:blipFill>
+                    <a:blip r:embed="rId28">
+                      <a:extLst>
+                        <a:ext uri="{28A0092B-C50C-407E-A947-70E740481C1C}">
+                          <a14:useLocalDpi xmlns:a14="http://schemas.microsoft.com/office/drawing/2010/main" val="0"/>
+                        </a:ext>
+                      </a:extLst>
+                    </a:blip>
+                    <a:stretch>
+                      <a:fillRect/>
+                    </a:stretch>
+                  </pic:blipFill>
+                  <pic:spPr>
+                    <a:xfrm>
+                      <a:off x="0" y="0"/>
+                      <a:ext cx="1219835" cy="238760"/>
+                    </a:xfrm>
+                    <a:prstGeom prst="rect"/>
+                    <a:ln cap="flat"/>
+                  </pic:spPr>
+                </pic:pic>
+              </a:graphicData>
+            </a:graphic>
+          </wp:inline>
+        </w:drawing>
+      </w:r>
+      <w:r>
+        <w:rPr>
+          <w:spacing w:val="0"/>
+          <w:i w:val="1"/>
+          <w:b w:val="0"/>
+          <w:color w:val="000000"/>
+          <w:sz w:val="20"/>
+          <w:szCs w:val="20"/>
+          <w:rFonts w:ascii="Times" w:eastAsia="Times" w:hAnsi="Times" w:hint="default"/>
+        </w:rPr>
+        <w:t xml:space="preserve">,... profundicemos. </w:t>
+      </w:r>
+    </w:p>
+    <w:p>
+      <w:pPr>
+        <w:numPr>
+          <w:ilvl w:val="0"/>
+          <w:numId w:val="0"/>
+        </w:numPr>
+        <w:jc w:val="left"/>
+        <w:spacing w:lineRule="auto" w:line="259" w:before="0" w:after="160"/>
+        <w:widowControl w:val="1"/>
+        <w:ind w:right="0" w:left="0" w:firstLine="0"/>
+        <w:rPr>
+          <w:spacing w:val="0"/>
+          <w:i w:val="0"/>
+          <w:b w:val="1"/>
+          <w:color w:val="000000"/>
+          <w:sz w:val="24"/>
+          <w:szCs w:val="24"/>
+          <w:rFonts w:ascii="Times" w:eastAsia="Times" w:hAnsi="Times" w:hint="default"/>
+        </w:rPr>
+        <w:wordWrap w:val="0"/>
+        <w:autoSpaceDE w:val="0"/>
+        <w:autoSpaceDN w:val="0"/>
+      </w:pPr>
+      <w:r>
+        <w:rPr>
+          <w:spacing w:val="0"/>
+          <w:i w:val="0"/>
+          <w:b w:val="1"/>
+          <w:color w:val="000000"/>
+          <w:sz w:val="24"/>
+          <w:szCs w:val="24"/>
+          <w:rFonts w:ascii="Times" w:eastAsia="Times" w:hAnsi="Times" w:hint="default"/>
+        </w:rPr>
+        <w:t xml:space="preserve">Cloud Shell</w:t>
+      </w:r>
+    </w:p>
+    <w:p>
+      <w:pPr>
+        <w:numPr>
+          <w:ilvl w:val="0"/>
+          <w:numId w:val="0"/>
+        </w:numPr>
+        <w:jc w:val="left"/>
+        <w:spacing w:lineRule="auto" w:line="259" w:before="0" w:after="160"/>
+        <w:widowControl w:val="1"/>
+        <w:ind w:right="0" w:left="0" w:firstLine="0"/>
+        <w:rPr>
+          <w:spacing w:val="0"/>
+          <w:i w:val="0"/>
+          <w:b w:val="0"/>
+          <w:color w:val="000000"/>
+          <w:sz w:val="20"/>
+          <w:szCs w:val="20"/>
+          <w:rFonts w:ascii="Times" w:eastAsia="Times" w:hAnsi="Times" w:hint="default"/>
+        </w:rPr>
+        <w:wordWrap w:val="0"/>
+        <w:autoSpaceDE w:val="0"/>
+        <w:autoSpaceDN w:val="0"/>
+      </w:pPr>
+      <w:r>
+        <w:rPr>
+          <w:spacing w:val="0"/>
+          <w:i w:val="0"/>
+          <w:b w:val="0"/>
+          <w:color w:val="000000"/>
+          <w:sz w:val="20"/>
+          <w:szCs w:val="20"/>
+          <w:rFonts w:ascii="Times" w:eastAsia="Times" w:hAnsi="Times" w:hint="default"/>
+        </w:rPr>
+        <w:t xml:space="preserve">Cloud Shell es básicamente la versión en web, o montada en un </w:t>
+      </w:r>
+      <w:r>
+        <w:rPr>
+          <w:spacing w:val="0"/>
+          <w:i w:val="1"/>
+          <w:b w:val="0"/>
+          <w:color w:val="000000"/>
+          <w:sz w:val="20"/>
+          <w:szCs w:val="20"/>
+          <w:rFonts w:ascii="Times" w:eastAsia="Times" w:hAnsi="Times" w:hint="default"/>
+        </w:rPr>
+        <w:t xml:space="preserve">servidor, </w:t>
+      </w:r>
+      <w:r>
+        <w:rPr>
+          <w:spacing w:val="0"/>
+          <w:i w:val="0"/>
+          <w:b w:val="0"/>
+          <w:color w:val="000000"/>
+          <w:sz w:val="20"/>
+          <w:szCs w:val="20"/>
+          <w:rFonts w:ascii="Times" w:eastAsia="Times" w:hAnsi="Times" w:hint="default"/>
+        </w:rPr>
+        <w:t xml:space="preserve">de nuestra terminal con su propio IDE </w:t>
+      </w:r>
+      <w:r>
+        <w:rPr>
+          <w:spacing w:val="0"/>
+          <w:i w:val="0"/>
+          <w:b w:val="0"/>
+          <w:color w:val="000000"/>
+          <w:sz w:val="20"/>
+          <w:szCs w:val="20"/>
+          <w:rFonts w:ascii="Times" w:eastAsia="Times" w:hAnsi="Times" w:hint="default"/>
+        </w:rPr>
+        <w:t xml:space="preserve">(entorno de desarrollo integrado). Además de eso, se soporta de una maquina nueva y temporal, maquina virtual, </w:t>
+      </w:r>
+      <w:r>
+        <w:rPr>
+          <w:spacing w:val="0"/>
+          <w:i w:val="0"/>
+          <w:b w:val="0"/>
+          <w:color w:val="000000"/>
+          <w:sz w:val="20"/>
+          <w:szCs w:val="20"/>
+          <w:rFonts w:ascii="Times" w:eastAsia="Times" w:hAnsi="Times" w:hint="default"/>
+        </w:rPr>
+        <w:t xml:space="preserve">a la cual tendríamos conexión y en la cual podríamos trabajar todos nuestros proyectos bajo unos estandares de </w:t>
+      </w:r>
+      <w:r>
+        <w:rPr>
+          <w:spacing w:val="0"/>
+          <w:i w:val="0"/>
+          <w:b w:val="0"/>
+          <w:color w:val="000000"/>
+          <w:sz w:val="20"/>
+          <w:szCs w:val="20"/>
+          <w:rFonts w:ascii="Times" w:eastAsia="Times" w:hAnsi="Times" w:hint="default"/>
+        </w:rPr>
+        <w:t xml:space="preserve">calidad y seguridad muy altos, a la altura de las tecnologías de avanzada, que están amparados por Google: a </w:t>
+      </w:r>
+      <w:r>
+        <w:rPr>
+          <w:spacing w:val="0"/>
+          <w:i w:val="0"/>
+          <w:b w:val="0"/>
+          <w:color w:val="000000"/>
+          <w:sz w:val="20"/>
+          <w:szCs w:val="20"/>
+          <w:rFonts w:ascii="Times" w:eastAsia="Times" w:hAnsi="Times" w:hint="default"/>
+        </w:rPr>
+        <w:t xml:space="preserve">esto nos referíamos cuando se hablaba de... “</w:t>
+      </w:r>
+      <w:r>
+        <w:rPr>
+          <w:spacing w:val="0"/>
+          <w:i w:val="1"/>
+          <w:b w:val="0"/>
+          <w:color w:val="000000"/>
+          <w:sz w:val="20"/>
+          <w:szCs w:val="20"/>
+          <w:rFonts w:ascii="Times" w:eastAsia="Times" w:hAnsi="Times" w:hint="default"/>
+        </w:rPr>
+        <w:t xml:space="preserve">usted podrá concentrarse mucho más en hacer algo propiamente </w:t>
+      </w:r>
+      <w:r>
+        <w:rPr>
+          <w:spacing w:val="0"/>
+          <w:i w:val="1"/>
+          <w:b w:val="0"/>
+          <w:color w:val="000000"/>
+          <w:sz w:val="20"/>
+          <w:szCs w:val="20"/>
+          <w:rFonts w:ascii="Times" w:eastAsia="Times" w:hAnsi="Times" w:hint="default"/>
+        </w:rPr>
+        <w:t xml:space="preserve">con la base de datos, y con el manejador (MySQL), en vez de perder tiempo en hacerles mantenimiento y </w:t>
+      </w:r>
+      <w:r>
+        <w:rPr>
+          <w:spacing w:val="0"/>
+          <w:i w:val="1"/>
+          <w:b w:val="0"/>
+          <w:color w:val="000000"/>
+          <w:sz w:val="20"/>
+          <w:szCs w:val="20"/>
+          <w:rFonts w:ascii="Times" w:eastAsia="Times" w:hAnsi="Times" w:hint="default"/>
+        </w:rPr>
+        <w:t>observación”;</w:t>
+      </w:r>
+      <w:r>
+        <w:rPr>
+          <w:spacing w:val="0"/>
+          <w:i w:val="0"/>
+          <w:b w:val="0"/>
+          <w:color w:val="000000"/>
+          <w:sz w:val="20"/>
+          <w:szCs w:val="20"/>
+          <w:rFonts w:ascii="Times" w:eastAsia="Times" w:hAnsi="Times" w:hint="default"/>
+        </w:rPr>
+        <w:t xml:space="preserve"> pues, ya Google, por medio de Google Cloud Platform, se encargará de eso.</w:t>
+      </w:r>
+    </w:p>
+    <w:p>
+      <w:pPr>
+        <w:numPr>
+          <w:ilvl w:val="0"/>
+          <w:numId w:val="0"/>
+        </w:numPr>
+        <w:jc w:val="left"/>
+        <w:spacing w:lineRule="auto" w:line="259" w:before="0" w:after="160"/>
+        <w:widowControl w:val="1"/>
+        <w:ind w:right="0" w:left="0" w:firstLine="0"/>
+        <w:rPr>
+          <w:spacing w:val="0"/>
+          <w:i w:val="0"/>
+          <w:b w:val="0"/>
+          <w:color w:val="000000"/>
+          <w:sz w:val="20"/>
+          <w:szCs w:val="20"/>
+          <w:rFonts w:ascii="Times" w:eastAsia="Times" w:hAnsi="Times" w:hint="default"/>
+        </w:rPr>
+        <w:wordWrap w:val="0"/>
+        <w:autoSpaceDE w:val="0"/>
+        <w:autoSpaceDN w:val="0"/>
+      </w:pPr>
+      <w:r>
+        <w:rPr>
+          <w:spacing w:val="0"/>
+          <w:i w:val="0"/>
+          <w:b w:val="0"/>
+          <w:color w:val="000000"/>
+          <w:sz w:val="20"/>
+          <w:szCs w:val="20"/>
+          <w:rFonts w:ascii="Times" w:eastAsia="Times" w:hAnsi="Times" w:hint="default"/>
+        </w:rPr>
+        <w:t xml:space="preserve">Luego de abierto su </w:t>
+      </w:r>
+      <w:r>
+        <w:rPr>
+          <w:spacing w:val="0"/>
+          <w:i w:val="1"/>
+          <w:b w:val="0"/>
+          <w:color w:val="000000"/>
+          <w:sz w:val="20"/>
+          <w:szCs w:val="20"/>
+          <w:rFonts w:ascii="Times" w:eastAsia="Times" w:hAnsi="Times" w:hint="default"/>
+        </w:rPr>
+        <w:t xml:space="preserve">Cloud Shell, </w:t>
+      </w:r>
+      <w:r>
+        <w:rPr>
+          <w:spacing w:val="0"/>
+          <w:i w:val="0"/>
+          <w:b w:val="0"/>
+          <w:color w:val="000000"/>
+          <w:sz w:val="20"/>
+          <w:szCs w:val="20"/>
+          <w:rFonts w:ascii="Times" w:eastAsia="Times" w:hAnsi="Times" w:hint="default"/>
+        </w:rPr>
+        <w:t xml:space="preserve">introduce contraseña y listo!</w:t>
+      </w:r>
+    </w:p>
+    <w:p>
+      <w:pPr>
+        <w:numPr>
+          <w:ilvl w:val="0"/>
+          <w:numId w:val="0"/>
+        </w:numPr>
+        <w:jc w:val="left"/>
+        <w:spacing w:lineRule="auto" w:line="259" w:before="0" w:after="160"/>
+        <w:widowControl w:val="1"/>
+        <w:ind w:right="0" w:left="0" w:firstLine="0"/>
+        <w:rPr>
+          <w:spacing w:val="0"/>
+          <w:i w:val="0"/>
+          <w:b w:val="1"/>
+          <w:color w:val="000000"/>
+          <w:sz w:val="20"/>
+          <w:szCs w:val="20"/>
+          <w:rFonts w:ascii="Times" w:eastAsia="Times" w:hAnsi="Times" w:hint="default"/>
+        </w:rPr>
+        <w:wordWrap w:val="0"/>
+        <w:autoSpaceDE w:val="0"/>
+        <w:autoSpaceDN w:val="0"/>
+      </w:pPr>
+      <w:r>
+        <w:rPr>
+          <w:spacing w:val="0"/>
+          <w:i w:val="1"/>
+          <w:b w:val="1"/>
+          <w:color w:val="000000"/>
+          <w:sz w:val="20"/>
+          <w:szCs w:val="20"/>
+          <w:rFonts w:ascii="Times" w:eastAsia="Times" w:hAnsi="Times" w:hint="default"/>
+        </w:rPr>
+        <w:t xml:space="preserve">Hemos llevado a cabo nuestra configuración inicial de nuestra base de datos en un servicio cloud. </w:t>
+      </w:r>
+      <w:r>
+        <w:rPr>
+          <w:spacing w:val="0"/>
+          <w:i w:val="0"/>
+          <w:b w:val="1"/>
+          <w:color w:val="000000"/>
+          <w:sz w:val="20"/>
+          <w:szCs w:val="20"/>
+          <w:rFonts w:ascii="Times" w:eastAsia="Times" w:hAnsi="Times" w:hint="default"/>
+        </w:rPr>
+        <w:t xml:space="preserve">Es </w:t>
+      </w:r>
+      <w:r>
+        <w:rPr>
+          <w:spacing w:val="0"/>
+          <w:i w:val="0"/>
+          <w:b w:val="1"/>
+          <w:color w:val="000000"/>
+          <w:sz w:val="20"/>
+          <w:szCs w:val="20"/>
+          <w:rFonts w:ascii="Times" w:eastAsia="Times" w:hAnsi="Times" w:hint="default"/>
+        </w:rPr>
+        <w:t xml:space="preserve">necesario resaltar porqué es importante el uso de </w:t>
+      </w:r>
+      <w:r>
+        <w:rPr>
+          <w:spacing w:val="0"/>
+          <w:i w:val="1"/>
+          <w:b w:val="1"/>
+          <w:color w:val="000000"/>
+          <w:sz w:val="20"/>
+          <w:szCs w:val="20"/>
+          <w:rFonts w:ascii="Times" w:eastAsia="Times" w:hAnsi="Times" w:hint="default"/>
+        </w:rPr>
+        <w:t xml:space="preserve">servicios cloud</w:t>
+      </w:r>
+      <w:r>
+        <w:rPr>
+          <w:spacing w:val="0"/>
+          <w:i w:val="0"/>
+          <w:b w:val="1"/>
+          <w:color w:val="000000"/>
+          <w:sz w:val="20"/>
+          <w:szCs w:val="20"/>
+          <w:rFonts w:ascii="Times" w:eastAsia="Times" w:hAnsi="Times" w:hint="default"/>
+        </w:rPr>
+        <w:t xml:space="preserve">: 1. por pura conveniencia (es </w:t>
+      </w:r>
+      <w:r>
+        <w:rPr>
+          <w:spacing w:val="0"/>
+          <w:i w:val="0"/>
+          <w:b w:val="1"/>
+          <w:color w:val="000000"/>
+          <w:sz w:val="20"/>
+          <w:szCs w:val="20"/>
+          <w:rFonts w:ascii="Times" w:eastAsia="Times" w:hAnsi="Times" w:hint="default"/>
+        </w:rPr>
+        <w:t xml:space="preserve">relativamente fácil montar todo el sistema RDBMS de la mano de Google) y 2. por seguridad (empezando </w:t>
+      </w:r>
+      <w:r>
+        <w:rPr>
+          <w:spacing w:val="0"/>
+          <w:i w:val="0"/>
+          <w:b w:val="1"/>
+          <w:color w:val="000000"/>
+          <w:sz w:val="20"/>
+          <w:szCs w:val="20"/>
+          <w:rFonts w:ascii="Times" w:eastAsia="Times" w:hAnsi="Times" w:hint="default"/>
+        </w:rPr>
+        <w:t xml:space="preserve">por decir que es muy dificil montar un sistema RDBMS a la altura de la seguridad y eficiencia que pueda </w:t>
+      </w:r>
+      <w:r>
+        <w:rPr>
+          <w:spacing w:val="0"/>
+          <w:i w:val="0"/>
+          <w:b w:val="1"/>
+          <w:color w:val="000000"/>
+          <w:sz w:val="20"/>
+          <w:szCs w:val="20"/>
+          <w:rFonts w:ascii="Times" w:eastAsia="Times" w:hAnsi="Times" w:hint="default"/>
+        </w:rPr>
+        <w:t xml:space="preserve">manejar una empresa tan grande como Google).</w:t>
+      </w:r>
+    </w:p>
+    <w:p>
+      <w:pPr>
+        <w:numPr>
+          <w:ilvl w:val="0"/>
+          <w:numId w:val="0"/>
+        </w:numPr>
+        <w:jc w:val="left"/>
+        <w:spacing w:lineRule="auto" w:line="259" w:before="0" w:after="160"/>
+        <w:widowControl w:val="1"/>
+        <w:ind w:right="0" w:left="0" w:firstLine="0"/>
+        <w:rPr>
+          <w:spacing w:val="0"/>
+          <w:i w:val="0"/>
+          <w:b w:val="0"/>
+          <w:color w:val="000000"/>
+          <w:sz w:val="20"/>
+          <w:szCs w:val="20"/>
+          <w:rFonts w:ascii="Times" w:eastAsia="Times" w:hAnsi="Times" w:hint="default"/>
+        </w:rPr>
+        <w:wordWrap w:val="0"/>
+        <w:autoSpaceDE w:val="0"/>
+        <w:autoSpaceDN w:val="0"/>
+      </w:pPr>
+      <w:r>
+        <w:rPr>
+          <w:spacing w:val="0"/>
+          <w:i w:val="0"/>
+          <w:b w:val="1"/>
+          <w:color w:val="000000"/>
+          <w:sz w:val="20"/>
+          <w:szCs w:val="20"/>
+          <w:rFonts w:ascii="Times" w:eastAsia="Times" w:hAnsi="Times" w:hint="default"/>
+        </w:rPr>
+        <w:t xml:space="preserve">En general, este tipo de </w:t>
+      </w:r>
+      <w:r>
+        <w:rPr>
+          <w:spacing w:val="0"/>
+          <w:i w:val="1"/>
+          <w:b w:val="1"/>
+          <w:color w:val="000000"/>
+          <w:sz w:val="20"/>
+          <w:szCs w:val="20"/>
+          <w:rFonts w:ascii="Times" w:eastAsia="Times" w:hAnsi="Times" w:hint="default"/>
+        </w:rPr>
+        <w:t>servicios</w:t>
+      </w:r>
+      <w:r>
+        <w:rPr>
+          <w:spacing w:val="0"/>
+          <w:i w:val="0"/>
+          <w:b w:val="1"/>
+          <w:color w:val="000000"/>
+          <w:sz w:val="20"/>
+          <w:szCs w:val="20"/>
+          <w:rFonts w:ascii="Times" w:eastAsia="Times" w:hAnsi="Times" w:hint="default"/>
+        </w:rPr>
+        <w:t xml:space="preserve"> salen mucho más económicos, ya que pagas por servicio y no tanto por </w:t>
+      </w:r>
+      <w:r>
+        <w:rPr>
+          <w:spacing w:val="0"/>
+          <w:i w:val="0"/>
+          <w:b w:val="1"/>
+          <w:color w:val="000000"/>
+          <w:sz w:val="20"/>
+          <w:szCs w:val="20"/>
+          <w:rFonts w:ascii="Times" w:eastAsia="Times" w:hAnsi="Times" w:hint="default"/>
+        </w:rPr>
+        <w:t xml:space="preserve">tener los servidores y las redes; las cuales, también, suelen ser administradas por personas (un costo </w:t>
+      </w:r>
+      <w:r>
+        <w:rPr>
+          <w:spacing w:val="0"/>
+          <w:i w:val="0"/>
+          <w:b w:val="1"/>
+          <w:color w:val="000000"/>
+          <w:sz w:val="20"/>
+          <w:szCs w:val="20"/>
+          <w:rFonts w:ascii="Times" w:eastAsia="Times" w:hAnsi="Times" w:hint="default"/>
+        </w:rPr>
+        <w:t xml:space="preserve">adicional). Entonces, en términos de costos, comodidad y seguridad, muchas empresas optan por trabajar </w:t>
+      </w:r>
+      <w:r>
+        <w:rPr>
+          <w:spacing w:val="0"/>
+          <w:i w:val="0"/>
+          <w:b w:val="1"/>
+          <w:color w:val="000000"/>
+          <w:sz w:val="20"/>
+          <w:szCs w:val="20"/>
+          <w:rFonts w:ascii="Times" w:eastAsia="Times" w:hAnsi="Times" w:hint="default"/>
+        </w:rPr>
+        <w:t xml:space="preserve">mejor con </w:t>
+      </w:r>
+      <w:r>
+        <w:rPr>
+          <w:spacing w:val="0"/>
+          <w:i w:val="1"/>
+          <w:b w:val="1"/>
+          <w:color w:val="000000"/>
+          <w:sz w:val="20"/>
+          <w:szCs w:val="20"/>
+          <w:rFonts w:ascii="Times" w:eastAsia="Times" w:hAnsi="Times" w:hint="default"/>
+        </w:rPr>
+        <w:t xml:space="preserve">servicios cloud </w:t>
+      </w:r>
+      <w:r>
+        <w:rPr>
+          <w:spacing w:val="0"/>
+          <w:i w:val="0"/>
+          <w:b w:val="1"/>
+          <w:color w:val="000000"/>
+          <w:sz w:val="20"/>
+          <w:szCs w:val="20"/>
+          <w:rFonts w:ascii="Times" w:eastAsia="Times" w:hAnsi="Times" w:hint="default"/>
+        </w:rPr>
+        <w:t xml:space="preserve">como </w:t>
+      </w:r>
+      <w:r>
+        <w:rPr>
+          <w:spacing w:val="0"/>
+          <w:i w:val="1"/>
+          <w:b w:val="1"/>
+          <w:color w:val="000000"/>
+          <w:sz w:val="20"/>
+          <w:szCs w:val="20"/>
+          <w:rFonts w:ascii="Times" w:eastAsia="Times" w:hAnsi="Times" w:hint="default"/>
+        </w:rPr>
+        <w:t xml:space="preserve">Google Cloud Platform</w:t>
+      </w:r>
+      <w:r>
+        <w:rPr>
+          <w:spacing w:val="0"/>
+          <w:i w:val="0"/>
+          <w:b w:val="0"/>
+          <w:color w:val="000000"/>
+          <w:sz w:val="20"/>
+          <w:szCs w:val="20"/>
+          <w:rFonts w:ascii="Times" w:eastAsia="Times" w:hAnsi="Times" w:hint="default"/>
+        </w:rPr>
+        <w:t>.</w:t>
       </w:r>
     </w:p>
     <w:sectPr>

</xml_diff>